<commit_message>
Updated  Courier Management System
</commit_message>
<xml_diff>
--- a/Assignment - 4.docx
+++ b/Assignment - 4.docx
@@ -72,6 +72,46 @@
         <w:br w:type="textWrapping" w:clear="all"/>
       </w:r>
     </w:p>
+    <w:p>
+      <w:r>
+        <w:lastRenderedPageBreak/>
+        <w:drawing>
+          <wp:inline distT="0" distB="0" distL="0" distR="0" wp14:anchorId="1FC7E449" wp14:editId="41F39217">
+            <wp:extent cx="5731510" cy="5937885"/>
+            <wp:effectExtent l="0" t="0" r="2540" b="5715"/>
+            <wp:docPr id="1805069087" name="Picture 1"/>
+            <wp:cNvGraphicFramePr>
+              <a:graphicFrameLocks xmlns:a="http://schemas.openxmlformats.org/drawingml/2006/main" noChangeAspect="1"/>
+            </wp:cNvGraphicFramePr>
+            <a:graphic xmlns:a="http://schemas.openxmlformats.org/drawingml/2006/main">
+              <a:graphicData uri="http://schemas.openxmlformats.org/drawingml/2006/picture">
+                <pic:pic xmlns:pic="http://schemas.openxmlformats.org/drawingml/2006/picture">
+                  <pic:nvPicPr>
+                    <pic:cNvPr id="1805069087" name=""/>
+                    <pic:cNvPicPr/>
+                  </pic:nvPicPr>
+                  <pic:blipFill>
+                    <a:blip r:embed="rId7"/>
+                    <a:stretch>
+                      <a:fillRect/>
+                    </a:stretch>
+                  </pic:blipFill>
+                  <pic:spPr>
+                    <a:xfrm>
+                      <a:off x="0" y="0"/>
+                      <a:ext cx="5731510" cy="5937885"/>
+                    </a:xfrm>
+                    <a:prstGeom prst="rect">
+                      <a:avLst/>
+                    </a:prstGeom>
+                  </pic:spPr>
+                </pic:pic>
+              </a:graphicData>
+            </a:graphic>
+          </wp:inline>
+        </w:drawing>
+      </w:r>
+    </w:p>
     <w:p/>
     <w:p/>
     <w:p/>
@@ -105,7 +145,7 @@
                     <pic:cNvPicPr/>
                   </pic:nvPicPr>
                   <pic:blipFill>
-                    <a:blip r:embed="rId7"/>
+                    <a:blip r:embed="rId8"/>
                     <a:stretch>
                       <a:fillRect/>
                     </a:stretch>
@@ -171,7 +211,7 @@
                     <pic:cNvPicPr/>
                   </pic:nvPicPr>
                   <pic:blipFill>
-                    <a:blip r:embed="rId8"/>
+                    <a:blip r:embed="rId9"/>
                     <a:stretch>
                       <a:fillRect/>
                     </a:stretch>
@@ -222,7 +262,7 @@
                     <pic:cNvPicPr/>
                   </pic:nvPicPr>
                   <pic:blipFill>
-                    <a:blip r:embed="rId9"/>
+                    <a:blip r:embed="rId10"/>
                     <a:stretch>
                       <a:fillRect/>
                     </a:stretch>
@@ -269,7 +309,7 @@
                     <pic:cNvPicPr/>
                   </pic:nvPicPr>
                   <pic:blipFill>
-                    <a:blip r:embed="rId10"/>
+                    <a:blip r:embed="rId11"/>
                     <a:stretch>
                       <a:fillRect/>
                     </a:stretch>
@@ -316,7 +356,7 @@
                     <pic:cNvPicPr/>
                   </pic:nvPicPr>
                   <pic:blipFill>
-                    <a:blip r:embed="rId11"/>
+                    <a:blip r:embed="rId12"/>
                     <a:stretch>
                       <a:fillRect/>
                     </a:stretch>
@@ -363,7 +403,7 @@
                     <pic:cNvPicPr/>
                   </pic:nvPicPr>
                   <pic:blipFill>
-                    <a:blip r:embed="rId12"/>
+                    <a:blip r:embed="rId13"/>
                     <a:stretch>
                       <a:fillRect/>
                     </a:stretch>
@@ -413,7 +453,7 @@
                     <pic:cNvPicPr/>
                   </pic:nvPicPr>
                   <pic:blipFill>
-                    <a:blip r:embed="rId13"/>
+                    <a:blip r:embed="rId14"/>
                     <a:stretch>
                       <a:fillRect/>
                     </a:stretch>
@@ -439,6 +479,9 @@
         <w:t>7. List all packages that are scheduled for delivery today:</w:t>
       </w:r>
       <w:r>
+        <w:rPr>
+          <w:noProof/>
+        </w:rPr>
         <w:drawing>
           <wp:inline distT="0" distB="0" distL="0" distR="0" wp14:anchorId="3C62A774" wp14:editId="44D96CBC">
             <wp:extent cx="5731510" cy="1462405"/>
@@ -455,7 +498,7 @@
                     <pic:cNvPicPr/>
                   </pic:nvPicPr>
                   <pic:blipFill>
-                    <a:blip r:embed="rId14"/>
+                    <a:blip r:embed="rId15"/>
                     <a:stretch>
                       <a:fillRect/>
                     </a:stretch>
@@ -502,7 +545,7 @@
                     <pic:cNvPicPr/>
                   </pic:nvPicPr>
                   <pic:blipFill>
-                    <a:blip r:embed="rId15"/>
+                    <a:blip r:embed="rId16"/>
                     <a:stretch>
                       <a:fillRect/>
                     </a:stretch>
@@ -530,6 +573,9 @@
     </w:p>
     <w:p>
       <w:r>
+        <w:rPr>
+          <w:noProof/>
+        </w:rPr>
         <w:lastRenderedPageBreak/>
         <w:drawing>
           <wp:inline distT="0" distB="0" distL="0" distR="0" wp14:anchorId="29594EC1" wp14:editId="5631E5D1">
@@ -547,7 +593,7 @@
                     <pic:cNvPicPr/>
                   </pic:nvPicPr>
                   <pic:blipFill>
-                    <a:blip r:embed="rId16"/>
+                    <a:blip r:embed="rId17"/>
                     <a:stretch>
                       <a:fillRect/>
                     </a:stretch>
@@ -575,6 +621,9 @@
     </w:p>
     <w:p>
       <w:r>
+        <w:rPr>
+          <w:noProof/>
+        </w:rPr>
         <w:drawing>
           <wp:inline distT="0" distB="0" distL="0" distR="0" wp14:anchorId="1B11252B" wp14:editId="33B1CA62">
             <wp:extent cx="5731510" cy="2660015"/>
@@ -591,7 +640,7 @@
                     <pic:cNvPicPr/>
                   </pic:nvPicPr>
                   <pic:blipFill>
-                    <a:blip r:embed="rId17"/>
+                    <a:blip r:embed="rId18"/>
                     <a:stretch>
                       <a:fillRect/>
                     </a:stretch>
@@ -638,7 +687,7 @@
                     <pic:cNvPicPr/>
                   </pic:nvPicPr>
                   <pic:blipFill>
-                    <a:blip r:embed="rId18"/>
+                    <a:blip r:embed="rId19"/>
                     <a:stretch>
                       <a:fillRect/>
                     </a:stretch>
@@ -686,7 +735,7 @@
                     <pic:cNvPicPr/>
                   </pic:nvPicPr>
                   <pic:blipFill>
-                    <a:blip r:embed="rId19"/>
+                    <a:blip r:embed="rId20"/>
                     <a:stretch>
                       <a:fillRect/>
                     </a:stretch>
@@ -735,81 +784,6 @@
                 <pic:pic xmlns:pic="http://schemas.openxmlformats.org/drawingml/2006/picture">
                   <pic:nvPicPr>
                     <pic:cNvPr id="0" name="Picture 1"/>
-                    <pic:cNvPicPr/>
-                  </pic:nvPicPr>
-                  <pic:blipFill>
-                    <a:blip r:embed="rId20">
-                      <a:extLst>
-                        <a:ext uri="{28A0092B-C50C-407E-A947-70E740481C1C}">
-                          <a14:useLocalDpi xmlns:a14="http://schemas.microsoft.com/office/drawing/2010/main" val="0"/>
-                        </a:ext>
-                      </a:extLst>
-                    </a:blip>
-                    <a:stretch>
-                      <a:fillRect/>
-                    </a:stretch>
-                  </pic:blipFill>
-                  <pic:spPr>
-                    <a:xfrm>
-                      <a:off x="0" y="0"/>
-                      <a:ext cx="5731510" cy="1421130"/>
-                    </a:xfrm>
-                    <a:prstGeom prst="rect">
-                      <a:avLst/>
-                    </a:prstGeom>
-                  </pic:spPr>
-                </pic:pic>
-              </a:graphicData>
-            </a:graphic>
-          </wp:inline>
-        </w:drawing>
-      </w:r>
-    </w:p>
-    <w:p/>
-    <w:p>
-      <w:r>
-        <w:t xml:space="preserve">Task 3: </w:t>
-      </w:r>
-      <w:proofErr w:type="spellStart"/>
-      <w:r>
-        <w:t>GroupBy</w:t>
-      </w:r>
-      <w:proofErr w:type="spellEnd"/>
-      <w:r>
-        <w:t xml:space="preserve">, Aggregate Functions, Having, Order By, </w:t>
-      </w:r>
-      <w:proofErr w:type="gramStart"/>
-      <w:r>
-        <w:t>where</w:t>
-      </w:r>
-      <w:proofErr w:type="gramEnd"/>
-      <w:r>
-        <w:t xml:space="preserve"> </w:t>
-      </w:r>
-    </w:p>
-    <w:p>
-      <w:r>
-        <w:t xml:space="preserve">14. Find the total number of couriers handled by each employee. </w:t>
-      </w:r>
-    </w:p>
-    <w:p>
-      <w:r>
-        <w:rPr>
-          <w:noProof/>
-        </w:rPr>
-        <w:drawing>
-          <wp:inline distT="0" distB="0" distL="0" distR="0" wp14:anchorId="409516D0" wp14:editId="3298FB29">
-            <wp:extent cx="2867425" cy="2200582"/>
-            <wp:effectExtent l="0" t="0" r="0" b="0"/>
-            <wp:docPr id="1682391559" name="Picture 1682391559"/>
-            <wp:cNvGraphicFramePr>
-              <a:graphicFrameLocks xmlns:a="http://schemas.openxmlformats.org/drawingml/2006/main" noChangeAspect="1"/>
-            </wp:cNvGraphicFramePr>
-            <a:graphic xmlns:a="http://schemas.openxmlformats.org/drawingml/2006/main">
-              <a:graphicData uri="http://schemas.openxmlformats.org/drawingml/2006/picture">
-                <pic:pic xmlns:pic="http://schemas.openxmlformats.org/drawingml/2006/picture">
-                  <pic:nvPicPr>
-                    <pic:cNvPr id="0" name=""/>
                     <pic:cNvPicPr/>
                   </pic:nvPicPr>
                   <pic:blipFill>
@@ -827,30 +801,56 @@
                   <pic:spPr>
                     <a:xfrm>
                       <a:off x="0" y="0"/>
-                      <a:ext cx="2867425" cy="2200582"/>
-                    </a:xfrm>
-                    <a:prstGeom prst="rect">
-                      <a:avLst/>
-                    </a:prstGeom>
-                  </pic:spPr>
-                </pic:pic>
-              </a:graphicData>
-            </a:graphic>
-          </wp:inline>
-        </w:drawing>
-      </w:r>
-    </w:p>
-    <w:p>
-      <w:r>
-        <w:rPr>
-          <w:noProof/>
-        </w:rPr>
-        <w:lastRenderedPageBreak/>
-        <w:drawing>
-          <wp:inline distT="0" distB="0" distL="0" distR="0" wp14:anchorId="30E609B7" wp14:editId="07083CF5">
-            <wp:extent cx="5724524" cy="2514600"/>
+                      <a:ext cx="5731510" cy="1421130"/>
+                    </a:xfrm>
+                    <a:prstGeom prst="rect">
+                      <a:avLst/>
+                    </a:prstGeom>
+                  </pic:spPr>
+                </pic:pic>
+              </a:graphicData>
+            </a:graphic>
+          </wp:inline>
+        </w:drawing>
+      </w:r>
+    </w:p>
+    <w:p/>
+    <w:p>
+      <w:r>
+        <w:t xml:space="preserve">Task 3: </w:t>
+      </w:r>
+      <w:proofErr w:type="spellStart"/>
+      <w:r>
+        <w:t>GroupBy</w:t>
+      </w:r>
+      <w:proofErr w:type="spellEnd"/>
+      <w:r>
+        <w:t xml:space="preserve">, Aggregate Functions, Having, Order By, </w:t>
+      </w:r>
+      <w:proofErr w:type="gramStart"/>
+      <w:r>
+        <w:t>where</w:t>
+      </w:r>
+      <w:proofErr w:type="gramEnd"/>
+      <w:r>
+        <w:t xml:space="preserve"> </w:t>
+      </w:r>
+    </w:p>
+    <w:p>
+      <w:r>
+        <w:t xml:space="preserve">14. Find the total number of couriers handled by each employee. </w:t>
+      </w:r>
+    </w:p>
+    <w:p>
+      <w:r>
+        <w:rPr>
+          <w:noProof/>
+        </w:rPr>
+        <w:drawing>
+          <wp:inline distT="0" distB="0" distL="0" distR="0" wp14:anchorId="409516D0" wp14:editId="3298FB29">
+            <wp:extent cx="2867425" cy="2200582"/>
             <wp:effectExtent l="0" t="0" r="0" b="0"/>
-            <wp:docPr id="2079768336" name="Picture 2079768336"/>
+            <wp:docPr id="1682391559" name="Picture 1682391559"/>
             <wp:cNvGraphicFramePr>
               <a:graphicFrameLocks xmlns:a="http://schemas.openxmlformats.org/drawingml/2006/main" noChangeAspect="1"/>
             </wp:cNvGraphicFramePr>
@@ -876,29 +876,30 @@
                   <pic:spPr>
                     <a:xfrm>
                       <a:off x="0" y="0"/>
-                      <a:ext cx="5724524" cy="2514600"/>
-                    </a:xfrm>
-                    <a:prstGeom prst="rect">
-                      <a:avLst/>
-                    </a:prstGeom>
-                  </pic:spPr>
-                </pic:pic>
-              </a:graphicData>
-            </a:graphic>
-          </wp:inline>
-        </w:drawing>
-      </w:r>
-    </w:p>
-    <w:p>
-      <w:r>
-        <w:rPr>
-          <w:noProof/>
-        </w:rPr>
-        <w:drawing>
-          <wp:inline distT="0" distB="0" distL="0" distR="0" wp14:anchorId="3BDB1942" wp14:editId="2C06E20E">
-            <wp:extent cx="5724524" cy="2486025"/>
+                      <a:ext cx="2867425" cy="2200582"/>
+                    </a:xfrm>
+                    <a:prstGeom prst="rect">
+                      <a:avLst/>
+                    </a:prstGeom>
+                  </pic:spPr>
+                </pic:pic>
+              </a:graphicData>
+            </a:graphic>
+          </wp:inline>
+        </w:drawing>
+      </w:r>
+    </w:p>
+    <w:p>
+      <w:r>
+        <w:rPr>
+          <w:noProof/>
+        </w:rPr>
+        <w:lastRenderedPageBreak/>
+        <w:drawing>
+          <wp:inline distT="0" distB="0" distL="0" distR="0" wp14:anchorId="30E609B7" wp14:editId="07083CF5">
+            <wp:extent cx="5724524" cy="2514600"/>
             <wp:effectExtent l="0" t="0" r="0" b="0"/>
-            <wp:docPr id="1487347878" name="Picture 1487347878"/>
+            <wp:docPr id="2079768336" name="Picture 2079768336"/>
             <wp:cNvGraphicFramePr>
               <a:graphicFrameLocks xmlns:a="http://schemas.openxmlformats.org/drawingml/2006/main" noChangeAspect="1"/>
             </wp:cNvGraphicFramePr>
@@ -924,36 +925,29 @@
                   <pic:spPr>
                     <a:xfrm>
                       <a:off x="0" y="0"/>
-                      <a:ext cx="5724524" cy="2486025"/>
-                    </a:xfrm>
-                    <a:prstGeom prst="rect">
-                      <a:avLst/>
-                    </a:prstGeom>
-                  </pic:spPr>
-                </pic:pic>
-              </a:graphicData>
-            </a:graphic>
-          </wp:inline>
-        </w:drawing>
-      </w:r>
-    </w:p>
-    <w:p/>
-    <w:p>
-      <w:r>
-        <w:t xml:space="preserve">15. Calculate the total revenue generated by each location </w:t>
-      </w:r>
-    </w:p>
-    <w:p>
-      <w:r>
-        <w:rPr>
-          <w:noProof/>
-        </w:rPr>
-        <w:lastRenderedPageBreak/>
-        <w:drawing>
-          <wp:inline distT="0" distB="0" distL="0" distR="0" wp14:anchorId="104CBE4D" wp14:editId="67B4375D">
-            <wp:extent cx="4629794" cy="2953162"/>
+                      <a:ext cx="5724524" cy="2514600"/>
+                    </a:xfrm>
+                    <a:prstGeom prst="rect">
+                      <a:avLst/>
+                    </a:prstGeom>
+                  </pic:spPr>
+                </pic:pic>
+              </a:graphicData>
+            </a:graphic>
+          </wp:inline>
+        </w:drawing>
+      </w:r>
+    </w:p>
+    <w:p>
+      <w:r>
+        <w:rPr>
+          <w:noProof/>
+        </w:rPr>
+        <w:drawing>
+          <wp:inline distT="0" distB="0" distL="0" distR="0" wp14:anchorId="3BDB1942" wp14:editId="2C06E20E">
+            <wp:extent cx="5724524" cy="2486025"/>
             <wp:effectExtent l="0" t="0" r="0" b="0"/>
-            <wp:docPr id="1860809873" name="Picture 1860809873"/>
+            <wp:docPr id="1487347878" name="Picture 1487347878"/>
             <wp:cNvGraphicFramePr>
               <a:graphicFrameLocks xmlns:a="http://schemas.openxmlformats.org/drawingml/2006/main" noChangeAspect="1"/>
             </wp:cNvGraphicFramePr>
@@ -979,34 +973,36 @@
                   <pic:spPr>
                     <a:xfrm>
                       <a:off x="0" y="0"/>
-                      <a:ext cx="4629794" cy="2953162"/>
-                    </a:xfrm>
-                    <a:prstGeom prst="rect">
-                      <a:avLst/>
-                    </a:prstGeom>
-                  </pic:spPr>
-                </pic:pic>
-              </a:graphicData>
-            </a:graphic>
-          </wp:inline>
-        </w:drawing>
-      </w:r>
-    </w:p>
-    <w:p>
-      <w:r>
-        <w:t xml:space="preserve">16. Find the total number of couriers delivered to each location. </w:t>
-      </w:r>
-    </w:p>
-    <w:p>
-      <w:r>
-        <w:rPr>
-          <w:noProof/>
-        </w:rPr>
-        <w:drawing>
-          <wp:inline distT="0" distB="0" distL="0" distR="0" wp14:anchorId="555033EA" wp14:editId="3DADE51F">
-            <wp:extent cx="5724524" cy="1095375"/>
+                      <a:ext cx="5724524" cy="2486025"/>
+                    </a:xfrm>
+                    <a:prstGeom prst="rect">
+                      <a:avLst/>
+                    </a:prstGeom>
+                  </pic:spPr>
+                </pic:pic>
+              </a:graphicData>
+            </a:graphic>
+          </wp:inline>
+        </w:drawing>
+      </w:r>
+    </w:p>
+    <w:p/>
+    <w:p>
+      <w:r>
+        <w:t xml:space="preserve">15. Calculate the total revenue generated by each location </w:t>
+      </w:r>
+    </w:p>
+    <w:p>
+      <w:r>
+        <w:rPr>
+          <w:noProof/>
+        </w:rPr>
+        <w:lastRenderedPageBreak/>
+        <w:drawing>
+          <wp:inline distT="0" distB="0" distL="0" distR="0" wp14:anchorId="104CBE4D" wp14:editId="67B4375D">
+            <wp:extent cx="4629794" cy="2953162"/>
             <wp:effectExtent l="0" t="0" r="0" b="0"/>
-            <wp:docPr id="17983324" name="Picture 17983324"/>
+            <wp:docPr id="1860809873" name="Picture 1860809873"/>
             <wp:cNvGraphicFramePr>
               <a:graphicFrameLocks xmlns:a="http://schemas.openxmlformats.org/drawingml/2006/main" noChangeAspect="1"/>
             </wp:cNvGraphicFramePr>
@@ -1032,30 +1028,34 @@
                   <pic:spPr>
                     <a:xfrm>
                       <a:off x="0" y="0"/>
-                      <a:ext cx="5724524" cy="1095375"/>
-                    </a:xfrm>
-                    <a:prstGeom prst="rect">
-                      <a:avLst/>
-                    </a:prstGeom>
-                  </pic:spPr>
-                </pic:pic>
-              </a:graphicData>
-            </a:graphic>
-          </wp:inline>
-        </w:drawing>
-      </w:r>
-    </w:p>
-    <w:p>
-      <w:r>
-        <w:rPr>
-          <w:noProof/>
-        </w:rPr>
-        <w:lastRenderedPageBreak/>
-        <w:drawing>
-          <wp:inline distT="0" distB="0" distL="0" distR="0" wp14:anchorId="7BA7E936" wp14:editId="0408C39F">
-            <wp:extent cx="5724524" cy="4171950"/>
+                      <a:ext cx="4629794" cy="2953162"/>
+                    </a:xfrm>
+                    <a:prstGeom prst="rect">
+                      <a:avLst/>
+                    </a:prstGeom>
+                  </pic:spPr>
+                </pic:pic>
+              </a:graphicData>
+            </a:graphic>
+          </wp:inline>
+        </w:drawing>
+      </w:r>
+    </w:p>
+    <w:p>
+      <w:r>
+        <w:t xml:space="preserve">16. Find the total number of couriers delivered to each location. </w:t>
+      </w:r>
+    </w:p>
+    <w:p>
+      <w:r>
+        <w:rPr>
+          <w:noProof/>
+        </w:rPr>
+        <w:drawing>
+          <wp:inline distT="0" distB="0" distL="0" distR="0" wp14:anchorId="555033EA" wp14:editId="3DADE51F">
+            <wp:extent cx="5724524" cy="1095375"/>
             <wp:effectExtent l="0" t="0" r="0" b="0"/>
-            <wp:docPr id="1071540744" name="Picture 1071540744"/>
+            <wp:docPr id="17983324" name="Picture 17983324"/>
             <wp:cNvGraphicFramePr>
               <a:graphicFrameLocks xmlns:a="http://schemas.openxmlformats.org/drawingml/2006/main" noChangeAspect="1"/>
             </wp:cNvGraphicFramePr>
@@ -1081,27 +1081,30 @@
                   <pic:spPr>
                     <a:xfrm>
                       <a:off x="0" y="0"/>
-                      <a:ext cx="5724524" cy="4171950"/>
-                    </a:xfrm>
-                    <a:prstGeom prst="rect">
-                      <a:avLst/>
-                    </a:prstGeom>
-                  </pic:spPr>
-                </pic:pic>
-              </a:graphicData>
-            </a:graphic>
-          </wp:inline>
-        </w:drawing>
-      </w:r>
-      <w:r>
-        <w:rPr>
-          <w:noProof/>
-        </w:rPr>
-        <w:drawing>
-          <wp:inline distT="0" distB="0" distL="0" distR="0" wp14:anchorId="7C18C64F" wp14:editId="3B6768F8">
-            <wp:extent cx="5724524" cy="3086100"/>
+                      <a:ext cx="5724524" cy="1095375"/>
+                    </a:xfrm>
+                    <a:prstGeom prst="rect">
+                      <a:avLst/>
+                    </a:prstGeom>
+                  </pic:spPr>
+                </pic:pic>
+              </a:graphicData>
+            </a:graphic>
+          </wp:inline>
+        </w:drawing>
+      </w:r>
+    </w:p>
+    <w:p>
+      <w:r>
+        <w:rPr>
+          <w:noProof/>
+        </w:rPr>
+        <w:lastRenderedPageBreak/>
+        <w:drawing>
+          <wp:inline distT="0" distB="0" distL="0" distR="0" wp14:anchorId="7BA7E936" wp14:editId="0408C39F">
+            <wp:extent cx="5724524" cy="4171950"/>
             <wp:effectExtent l="0" t="0" r="0" b="0"/>
-            <wp:docPr id="1731164395" name="Picture 1731164395"/>
+            <wp:docPr id="1071540744" name="Picture 1071540744"/>
             <wp:cNvGraphicFramePr>
               <a:graphicFrameLocks xmlns:a="http://schemas.openxmlformats.org/drawingml/2006/main" noChangeAspect="1"/>
             </wp:cNvGraphicFramePr>
@@ -1127,39 +1130,27 @@
                   <pic:spPr>
                     <a:xfrm>
                       <a:off x="0" y="0"/>
-                      <a:ext cx="5724524" cy="3086100"/>
-                    </a:xfrm>
-                    <a:prstGeom prst="rect">
-                      <a:avLst/>
-                    </a:prstGeom>
-                  </pic:spPr>
-                </pic:pic>
-              </a:graphicData>
-            </a:graphic>
-          </wp:inline>
-        </w:drawing>
-      </w:r>
-    </w:p>
-    <w:p/>
-    <w:p/>
-    <w:p/>
-    <w:p/>
-    <w:p>
-      <w:r>
-        <w:lastRenderedPageBreak/>
-        <w:t xml:space="preserve">17. Find the courier with the highest average delivery time: </w:t>
-      </w:r>
-    </w:p>
-    <w:p>
-      <w:r>
-        <w:rPr>
-          <w:noProof/>
-        </w:rPr>
-        <w:drawing>
-          <wp:inline distT="0" distB="0" distL="0" distR="0" wp14:anchorId="6D445BF4" wp14:editId="2AC98389">
-            <wp:extent cx="5724524" cy="4695824"/>
+                      <a:ext cx="5724524" cy="4171950"/>
+                    </a:xfrm>
+                    <a:prstGeom prst="rect">
+                      <a:avLst/>
+                    </a:prstGeom>
+                  </pic:spPr>
+                </pic:pic>
+              </a:graphicData>
+            </a:graphic>
+          </wp:inline>
+        </w:drawing>
+      </w:r>
+      <w:r>
+        <w:rPr>
+          <w:noProof/>
+        </w:rPr>
+        <w:drawing>
+          <wp:inline distT="0" distB="0" distL="0" distR="0" wp14:anchorId="7C18C64F" wp14:editId="3B6768F8">
+            <wp:extent cx="5724524" cy="3086100"/>
             <wp:effectExtent l="0" t="0" r="0" b="0"/>
-            <wp:docPr id="1223030480" name="Picture 1223030480"/>
+            <wp:docPr id="1731164395" name="Picture 1731164395"/>
             <wp:cNvGraphicFramePr>
               <a:graphicFrameLocks xmlns:a="http://schemas.openxmlformats.org/drawingml/2006/main" noChangeAspect="1"/>
             </wp:cNvGraphicFramePr>
@@ -1185,29 +1176,39 @@
                   <pic:spPr>
                     <a:xfrm>
                       <a:off x="0" y="0"/>
-                      <a:ext cx="5724524" cy="4695824"/>
-                    </a:xfrm>
-                    <a:prstGeom prst="rect">
-                      <a:avLst/>
-                    </a:prstGeom>
-                  </pic:spPr>
-                </pic:pic>
-              </a:graphicData>
-            </a:graphic>
-          </wp:inline>
-        </w:drawing>
-      </w:r>
-    </w:p>
-    <w:p>
-      <w:r>
-        <w:rPr>
-          <w:noProof/>
-        </w:rPr>
-        <w:drawing>
-          <wp:inline distT="0" distB="0" distL="0" distR="0" wp14:anchorId="3A14DF69" wp14:editId="0762A747">
-            <wp:extent cx="5724524" cy="2514600"/>
+                      <a:ext cx="5724524" cy="3086100"/>
+                    </a:xfrm>
+                    <a:prstGeom prst="rect">
+                      <a:avLst/>
+                    </a:prstGeom>
+                  </pic:spPr>
+                </pic:pic>
+              </a:graphicData>
+            </a:graphic>
+          </wp:inline>
+        </w:drawing>
+      </w:r>
+    </w:p>
+    <w:p/>
+    <w:p/>
+    <w:p/>
+    <w:p/>
+    <w:p>
+      <w:r>
+        <w:lastRenderedPageBreak/>
+        <w:t xml:space="preserve">17. Find the courier with the highest average delivery time: </w:t>
+      </w:r>
+    </w:p>
+    <w:p>
+      <w:r>
+        <w:rPr>
+          <w:noProof/>
+        </w:rPr>
+        <w:drawing>
+          <wp:inline distT="0" distB="0" distL="0" distR="0" wp14:anchorId="6D445BF4" wp14:editId="2AC98389">
+            <wp:extent cx="5724524" cy="4695824"/>
             <wp:effectExtent l="0" t="0" r="0" b="0"/>
-            <wp:docPr id="631300355" name="Picture 631300355"/>
+            <wp:docPr id="1223030480" name="Picture 1223030480"/>
             <wp:cNvGraphicFramePr>
               <a:graphicFrameLocks xmlns:a="http://schemas.openxmlformats.org/drawingml/2006/main" noChangeAspect="1"/>
             </wp:cNvGraphicFramePr>
@@ -1233,38 +1234,29 @@
                   <pic:spPr>
                     <a:xfrm>
                       <a:off x="0" y="0"/>
-                      <a:ext cx="5724524" cy="2514600"/>
-                    </a:xfrm>
-                    <a:prstGeom prst="rect">
-                      <a:avLst/>
-                    </a:prstGeom>
-                  </pic:spPr>
-                </pic:pic>
-              </a:graphicData>
-            </a:graphic>
-          </wp:inline>
-        </w:drawing>
-      </w:r>
-    </w:p>
-    <w:p/>
-    <w:p/>
-    <w:p/>
-    <w:p>
-      <w:r>
-        <w:lastRenderedPageBreak/>
-        <w:t xml:space="preserve">18. Find Locations with Total Payments Less Than a Certain Amount </w:t>
-      </w:r>
-    </w:p>
-    <w:p>
-      <w:r>
-        <w:rPr>
-          <w:noProof/>
-        </w:rPr>
-        <w:drawing>
-          <wp:inline distT="0" distB="0" distL="0" distR="0" wp14:anchorId="676944D0" wp14:editId="370B6E37">
-            <wp:extent cx="4639323" cy="2886478"/>
+                      <a:ext cx="5724524" cy="4695824"/>
+                    </a:xfrm>
+                    <a:prstGeom prst="rect">
+                      <a:avLst/>
+                    </a:prstGeom>
+                  </pic:spPr>
+                </pic:pic>
+              </a:graphicData>
+            </a:graphic>
+          </wp:inline>
+        </w:drawing>
+      </w:r>
+    </w:p>
+    <w:p>
+      <w:r>
+        <w:rPr>
+          <w:noProof/>
+        </w:rPr>
+        <w:drawing>
+          <wp:inline distT="0" distB="0" distL="0" distR="0" wp14:anchorId="3A14DF69" wp14:editId="0762A747">
+            <wp:extent cx="5724524" cy="2514600"/>
             <wp:effectExtent l="0" t="0" r="0" b="0"/>
-            <wp:docPr id="1556798425" name="Picture 1556798425"/>
+            <wp:docPr id="631300355" name="Picture 631300355"/>
             <wp:cNvGraphicFramePr>
               <a:graphicFrameLocks xmlns:a="http://schemas.openxmlformats.org/drawingml/2006/main" noChangeAspect="1"/>
             </wp:cNvGraphicFramePr>
@@ -1290,34 +1282,38 @@
                   <pic:spPr>
                     <a:xfrm>
                       <a:off x="0" y="0"/>
-                      <a:ext cx="4639323" cy="2886478"/>
-                    </a:xfrm>
-                    <a:prstGeom prst="rect">
-                      <a:avLst/>
-                    </a:prstGeom>
-                  </pic:spPr>
-                </pic:pic>
-              </a:graphicData>
-            </a:graphic>
-          </wp:inline>
-        </w:drawing>
-      </w:r>
-    </w:p>
-    <w:p>
-      <w:r>
-        <w:t xml:space="preserve">19. Calculate Total Payments per Location </w:t>
-      </w:r>
-    </w:p>
-    <w:p>
-      <w:r>
-        <w:rPr>
-          <w:noProof/>
-        </w:rPr>
-        <w:drawing>
-          <wp:inline distT="0" distB="0" distL="0" distR="0" wp14:anchorId="0084E657" wp14:editId="7B1F818E">
-            <wp:extent cx="4572640" cy="2781688"/>
+                      <a:ext cx="5724524" cy="2514600"/>
+                    </a:xfrm>
+                    <a:prstGeom prst="rect">
+                      <a:avLst/>
+                    </a:prstGeom>
+                  </pic:spPr>
+                </pic:pic>
+              </a:graphicData>
+            </a:graphic>
+          </wp:inline>
+        </w:drawing>
+      </w:r>
+    </w:p>
+    <w:p/>
+    <w:p/>
+    <w:p/>
+    <w:p>
+      <w:r>
+        <w:lastRenderedPageBreak/>
+        <w:t xml:space="preserve">18. Find Locations with Total Payments Less Than a Certain Amount </w:t>
+      </w:r>
+    </w:p>
+    <w:p>
+      <w:r>
+        <w:rPr>
+          <w:noProof/>
+        </w:rPr>
+        <w:drawing>
+          <wp:inline distT="0" distB="0" distL="0" distR="0" wp14:anchorId="676944D0" wp14:editId="370B6E37">
+            <wp:extent cx="4639323" cy="2886478"/>
             <wp:effectExtent l="0" t="0" r="0" b="0"/>
-            <wp:docPr id="350098637" name="Picture 350098637"/>
+            <wp:docPr id="1556798425" name="Picture 1556798425"/>
             <wp:cNvGraphicFramePr>
               <a:graphicFrameLocks xmlns:a="http://schemas.openxmlformats.org/drawingml/2006/main" noChangeAspect="1"/>
             </wp:cNvGraphicFramePr>
@@ -1343,62 +1339,34 @@
                   <pic:spPr>
                     <a:xfrm>
                       <a:off x="0" y="0"/>
-                      <a:ext cx="4572640" cy="2781688"/>
-                    </a:xfrm>
-                    <a:prstGeom prst="rect">
-                      <a:avLst/>
-                    </a:prstGeom>
-                  </pic:spPr>
-                </pic:pic>
-              </a:graphicData>
-            </a:graphic>
-          </wp:inline>
-        </w:drawing>
-      </w:r>
-    </w:p>
-    <w:p/>
-    <w:p/>
-    <w:p/>
-    <w:p/>
-    <w:p/>
-    <w:p/>
-    <w:p>
-      <w:r>
-        <w:lastRenderedPageBreak/>
-        <w:t xml:space="preserve">20. Retrieve couriers who have received payments </w:t>
-      </w:r>
-      <w:proofErr w:type="spellStart"/>
-      <w:r>
-        <w:t>totaling</w:t>
-      </w:r>
-      <w:proofErr w:type="spellEnd"/>
-      <w:r>
-        <w:t xml:space="preserve"> more than $1000 in a specific location </w:t>
-      </w:r>
-    </w:p>
-    <w:p>
-      <w:r>
-        <w:t>(</w:t>
-      </w:r>
-      <w:proofErr w:type="spellStart"/>
-      <w:r>
-        <w:t>LocationID</w:t>
-      </w:r>
-      <w:proofErr w:type="spellEnd"/>
-      <w:r>
-        <w:t xml:space="preserve"> = X): </w:t>
-      </w:r>
-    </w:p>
-    <w:p>
-      <w:r>
-        <w:rPr>
-          <w:noProof/>
-        </w:rPr>
-        <w:drawing>
-          <wp:inline distT="0" distB="0" distL="0" distR="0" wp14:anchorId="1F13FFEF" wp14:editId="64AC15A0">
-            <wp:extent cx="5229956" cy="2743582"/>
+                      <a:ext cx="4639323" cy="2886478"/>
+                    </a:xfrm>
+                    <a:prstGeom prst="rect">
+                      <a:avLst/>
+                    </a:prstGeom>
+                  </pic:spPr>
+                </pic:pic>
+              </a:graphicData>
+            </a:graphic>
+          </wp:inline>
+        </w:drawing>
+      </w:r>
+    </w:p>
+    <w:p>
+      <w:r>
+        <w:t xml:space="preserve">19. Calculate Total Payments per Location </w:t>
+      </w:r>
+    </w:p>
+    <w:p>
+      <w:r>
+        <w:rPr>
+          <w:noProof/>
+        </w:rPr>
+        <w:drawing>
+          <wp:inline distT="0" distB="0" distL="0" distR="0" wp14:anchorId="0084E657" wp14:editId="7B1F818E">
+            <wp:extent cx="4572640" cy="2781688"/>
             <wp:effectExtent l="0" t="0" r="0" b="0"/>
-            <wp:docPr id="578976103" name="Picture 578976103"/>
+            <wp:docPr id="350098637" name="Picture 350098637"/>
             <wp:cNvGraphicFramePr>
               <a:graphicFrameLocks xmlns:a="http://schemas.openxmlformats.org/drawingml/2006/main" noChangeAspect="1"/>
             </wp:cNvGraphicFramePr>
@@ -1424,22 +1392,29 @@
                   <pic:spPr>
                     <a:xfrm>
                       <a:off x="0" y="0"/>
-                      <a:ext cx="5229956" cy="2743582"/>
-                    </a:xfrm>
-                    <a:prstGeom prst="rect">
-                      <a:avLst/>
-                    </a:prstGeom>
-                  </pic:spPr>
-                </pic:pic>
-              </a:graphicData>
-            </a:graphic>
-          </wp:inline>
-        </w:drawing>
-      </w:r>
-    </w:p>
-    <w:p>
-      <w:r>
-        <w:t xml:space="preserve">21. Retrieve couriers who have received payments </w:t>
+                      <a:ext cx="4572640" cy="2781688"/>
+                    </a:xfrm>
+                    <a:prstGeom prst="rect">
+                      <a:avLst/>
+                    </a:prstGeom>
+                  </pic:spPr>
+                </pic:pic>
+              </a:graphicData>
+            </a:graphic>
+          </wp:inline>
+        </w:drawing>
+      </w:r>
+    </w:p>
+    <w:p/>
+    <w:p/>
+    <w:p/>
+    <w:p/>
+    <w:p/>
+    <w:p/>
+    <w:p>
+      <w:r>
+        <w:lastRenderedPageBreak/>
+        <w:t xml:space="preserve">20. Retrieve couriers who have received payments </w:t>
       </w:r>
       <w:proofErr w:type="spellStart"/>
       <w:r>
@@ -1447,7 +1422,7 @@
       </w:r>
       <w:proofErr w:type="spellEnd"/>
       <w:r>
-        <w:t xml:space="preserve"> more than $1000 after a certain date </w:t>
+        <w:t xml:space="preserve"> more than $1000 in a specific location </w:t>
       </w:r>
     </w:p>
     <w:p>
@@ -1456,23 +1431,23 @@
       </w:r>
       <w:proofErr w:type="spellStart"/>
       <w:r>
-        <w:t>PaymentDate</w:t>
+        <w:t>LocationID</w:t>
       </w:r>
       <w:proofErr w:type="spellEnd"/>
       <w:r>
-        <w:t xml:space="preserve"> &gt; 'YYYY-MM-DD'): </w:t>
-      </w:r>
-    </w:p>
-    <w:p>
-      <w:r>
-        <w:rPr>
-          <w:noProof/>
-        </w:rPr>
-        <w:drawing>
-          <wp:inline distT="0" distB="0" distL="0" distR="0" wp14:anchorId="123C7228" wp14:editId="4B3D1ACE">
-            <wp:extent cx="4610743" cy="2915057"/>
+        <w:t xml:space="preserve"> = X): </w:t>
+      </w:r>
+    </w:p>
+    <w:p>
+      <w:r>
+        <w:rPr>
+          <w:noProof/>
+        </w:rPr>
+        <w:drawing>
+          <wp:inline distT="0" distB="0" distL="0" distR="0" wp14:anchorId="1F13FFEF" wp14:editId="64AC15A0">
+            <wp:extent cx="5229956" cy="2743582"/>
             <wp:effectExtent l="0" t="0" r="0" b="0"/>
-            <wp:docPr id="1163212147" name="Picture 1163212147"/>
+            <wp:docPr id="578976103" name="Picture 578976103"/>
             <wp:cNvGraphicFramePr>
               <a:graphicFrameLocks xmlns:a="http://schemas.openxmlformats.org/drawingml/2006/main" noChangeAspect="1"/>
             </wp:cNvGraphicFramePr>
@@ -1498,26 +1473,30 @@
                   <pic:spPr>
                     <a:xfrm>
                       <a:off x="0" y="0"/>
-                      <a:ext cx="4610743" cy="2915057"/>
-                    </a:xfrm>
-                    <a:prstGeom prst="rect">
-                      <a:avLst/>
-                    </a:prstGeom>
-                  </pic:spPr>
-                </pic:pic>
-              </a:graphicData>
-            </a:graphic>
-          </wp:inline>
-        </w:drawing>
-      </w:r>
-    </w:p>
-    <w:p/>
-    <w:p/>
-    <w:p/>
-    <w:p>
-      <w:r>
-        <w:lastRenderedPageBreak/>
-        <w:t xml:space="preserve">22. Retrieve locations where the total amount received is more than $5000 before a certain date </w:t>
+                      <a:ext cx="5229956" cy="2743582"/>
+                    </a:xfrm>
+                    <a:prstGeom prst="rect">
+                      <a:avLst/>
+                    </a:prstGeom>
+                  </pic:spPr>
+                </pic:pic>
+              </a:graphicData>
+            </a:graphic>
+          </wp:inline>
+        </w:drawing>
+      </w:r>
+    </w:p>
+    <w:p>
+      <w:r>
+        <w:t xml:space="preserve">21. Retrieve couriers who have received payments </w:t>
+      </w:r>
+      <w:proofErr w:type="spellStart"/>
+      <w:r>
+        <w:t>totaling</w:t>
+      </w:r>
+      <w:proofErr w:type="spellEnd"/>
+      <w:r>
+        <w:t xml:space="preserve"> more than $1000 after a certain date </w:t>
       </w:r>
     </w:p>
     <w:p>
@@ -1530,20 +1509,19 @@
       </w:r>
       <w:proofErr w:type="spellEnd"/>
       <w:r>
-        <w:t xml:space="preserve"> &gt; 'YYYY-MM-DD')</w:t>
-      </w:r>
-    </w:p>
-    <w:p/>
-    <w:p>
-      <w:r>
-        <w:rPr>
-          <w:noProof/>
-        </w:rPr>
-        <w:drawing>
-          <wp:inline distT="0" distB="0" distL="0" distR="0" wp14:anchorId="72ACE0ED" wp14:editId="06D42912">
-            <wp:extent cx="5724524" cy="2314575"/>
+        <w:t xml:space="preserve"> &gt; 'YYYY-MM-DD'): </w:t>
+      </w:r>
+    </w:p>
+    <w:p>
+      <w:r>
+        <w:rPr>
+          <w:noProof/>
+        </w:rPr>
+        <w:drawing>
+          <wp:inline distT="0" distB="0" distL="0" distR="0" wp14:anchorId="123C7228" wp14:editId="4B3D1ACE">
+            <wp:extent cx="4610743" cy="2915057"/>
             <wp:effectExtent l="0" t="0" r="0" b="0"/>
-            <wp:docPr id="2085165581" name="Picture 2085165581"/>
+            <wp:docPr id="1163212147" name="Picture 1163212147"/>
             <wp:cNvGraphicFramePr>
               <a:graphicFrameLocks xmlns:a="http://schemas.openxmlformats.org/drawingml/2006/main" noChangeAspect="1"/>
             </wp:cNvGraphicFramePr>
@@ -1569,58 +1547,52 @@
                   <pic:spPr>
                     <a:xfrm>
                       <a:off x="0" y="0"/>
-                      <a:ext cx="5724524" cy="2314575"/>
-                    </a:xfrm>
-                    <a:prstGeom prst="rect">
-                      <a:avLst/>
-                    </a:prstGeom>
-                  </pic:spPr>
-                </pic:pic>
-              </a:graphicData>
-            </a:graphic>
-          </wp:inline>
-        </w:drawing>
-      </w:r>
-    </w:p>
-    <w:p/>
-    <w:p>
-      <w:r>
-        <w:t xml:space="preserve">Task 4: Inner </w:t>
+                      <a:ext cx="4610743" cy="2915057"/>
+                    </a:xfrm>
+                    <a:prstGeom prst="rect">
+                      <a:avLst/>
+                    </a:prstGeom>
+                  </pic:spPr>
+                </pic:pic>
+              </a:graphicData>
+            </a:graphic>
+          </wp:inline>
+        </w:drawing>
+      </w:r>
+    </w:p>
+    <w:p/>
+    <w:p/>
+    <w:p/>
+    <w:p>
+      <w:r>
+        <w:lastRenderedPageBreak/>
+        <w:t xml:space="preserve">22. Retrieve locations where the total amount received is more than $5000 before a certain date </w:t>
+      </w:r>
+    </w:p>
+    <w:p>
+      <w:r>
+        <w:t>(</w:t>
       </w:r>
       <w:proofErr w:type="spellStart"/>
-      <w:proofErr w:type="gramStart"/>
-      <w:r>
-        <w:t>Join,Full</w:t>
+      <w:r>
+        <w:t>PaymentDate</w:t>
       </w:r>
       <w:proofErr w:type="spellEnd"/>
-      <w:proofErr w:type="gramEnd"/>
-      <w:r>
-        <w:t xml:space="preserve"> Outer Join, Cross Join, Left Outer </w:t>
-      </w:r>
-      <w:proofErr w:type="spellStart"/>
-      <w:r>
-        <w:t>Join,Right</w:t>
-      </w:r>
-      <w:proofErr w:type="spellEnd"/>
-      <w:r>
-        <w:t xml:space="preserve"> Outer Join </w:t>
-      </w:r>
-    </w:p>
-    <w:p>
-      <w:r>
-        <w:t xml:space="preserve">23. Retrieve Payments with Courier Information </w:t>
-      </w:r>
-    </w:p>
-    <w:p>
-      <w:r>
-        <w:rPr>
-          <w:noProof/>
-        </w:rPr>
-        <w:drawing>
-          <wp:inline distT="0" distB="0" distL="0" distR="0" wp14:anchorId="1E3EAF23" wp14:editId="5CCE739D">
-            <wp:extent cx="5724524" cy="1905000"/>
+      <w:r>
+        <w:t xml:space="preserve"> &gt; 'YYYY-MM-DD')</w:t>
+      </w:r>
+    </w:p>
+    <w:p/>
+    <w:p>
+      <w:r>
+        <w:rPr>
+          <w:noProof/>
+        </w:rPr>
+        <w:drawing>
+          <wp:inline distT="0" distB="0" distL="0" distR="0" wp14:anchorId="72ACE0ED" wp14:editId="06D42912">
+            <wp:extent cx="5724524" cy="2314575"/>
             <wp:effectExtent l="0" t="0" r="0" b="0"/>
-            <wp:docPr id="1871322597" name="Picture 1871322597"/>
+            <wp:docPr id="2085165581" name="Picture 2085165581"/>
             <wp:cNvGraphicFramePr>
               <a:graphicFrameLocks xmlns:a="http://schemas.openxmlformats.org/drawingml/2006/main" noChangeAspect="1"/>
             </wp:cNvGraphicFramePr>
@@ -1632,7 +1604,7 @@
                     <pic:cNvPicPr/>
                   </pic:nvPicPr>
                   <pic:blipFill>
-                    <a:blip r:embed="rId35" cstate="print">
+                    <a:blip r:embed="rId35">
                       <a:extLst>
                         <a:ext uri="{28A0092B-C50C-407E-A947-70E740481C1C}">
                           <a14:useLocalDpi xmlns:a14="http://schemas.microsoft.com/office/drawing/2010/main" val="0"/>
@@ -1646,42 +1618,58 @@
                   <pic:spPr>
                     <a:xfrm>
                       <a:off x="0" y="0"/>
-                      <a:ext cx="5724524" cy="1905000"/>
-                    </a:xfrm>
-                    <a:prstGeom prst="rect">
-                      <a:avLst/>
-                    </a:prstGeom>
-                  </pic:spPr>
-                </pic:pic>
-              </a:graphicData>
-            </a:graphic>
-          </wp:inline>
-        </w:drawing>
-      </w:r>
-    </w:p>
-    <w:p/>
-    <w:p/>
-    <w:p/>
-    <w:p/>
-    <w:p/>
-    <w:p/>
-    <w:p/>
-    <w:p>
-      <w:r>
-        <w:lastRenderedPageBreak/>
-        <w:t xml:space="preserve">24. Retrieve Payments with Location Information </w:t>
-      </w:r>
-    </w:p>
-    <w:p>
-      <w:r>
-        <w:rPr>
-          <w:noProof/>
-        </w:rPr>
-        <w:drawing>
-          <wp:inline distT="0" distB="0" distL="0" distR="0" wp14:anchorId="02945F8B" wp14:editId="6F3269D1">
-            <wp:extent cx="5724524" cy="3048000"/>
+                      <a:ext cx="5724524" cy="2314575"/>
+                    </a:xfrm>
+                    <a:prstGeom prst="rect">
+                      <a:avLst/>
+                    </a:prstGeom>
+                  </pic:spPr>
+                </pic:pic>
+              </a:graphicData>
+            </a:graphic>
+          </wp:inline>
+        </w:drawing>
+      </w:r>
+    </w:p>
+    <w:p/>
+    <w:p>
+      <w:r>
+        <w:t xml:space="preserve">Task 4: Inner </w:t>
+      </w:r>
+      <w:proofErr w:type="spellStart"/>
+      <w:proofErr w:type="gramStart"/>
+      <w:r>
+        <w:t>Join,Full</w:t>
+      </w:r>
+      <w:proofErr w:type="spellEnd"/>
+      <w:proofErr w:type="gramEnd"/>
+      <w:r>
+        <w:t xml:space="preserve"> Outer Join, Cross Join, Left Outer </w:t>
+      </w:r>
+      <w:proofErr w:type="spellStart"/>
+      <w:r>
+        <w:t>Join,Right</w:t>
+      </w:r>
+      <w:proofErr w:type="spellEnd"/>
+      <w:r>
+        <w:t xml:space="preserve"> Outer Join </w:t>
+      </w:r>
+    </w:p>
+    <w:p>
+      <w:r>
+        <w:t xml:space="preserve">23. Retrieve Payments with Courier Information </w:t>
+      </w:r>
+    </w:p>
+    <w:p>
+      <w:r>
+        <w:rPr>
+          <w:noProof/>
+        </w:rPr>
+        <w:drawing>
+          <wp:inline distT="0" distB="0" distL="0" distR="0" wp14:anchorId="1E3EAF23" wp14:editId="04840766">
+            <wp:extent cx="5724524" cy="1905000"/>
             <wp:effectExtent l="0" t="0" r="0" b="0"/>
-            <wp:docPr id="622052314" name="Picture 622052314"/>
+            <wp:docPr id="1871322597" name="Picture 1871322597"/>
             <wp:cNvGraphicFramePr>
               <a:graphicFrameLocks xmlns:a="http://schemas.openxmlformats.org/drawingml/2006/main" noChangeAspect="1"/>
             </wp:cNvGraphicFramePr>
@@ -1693,7 +1681,7 @@
                     <pic:cNvPicPr/>
                   </pic:nvPicPr>
                   <pic:blipFill>
-                    <a:blip r:embed="rId36">
+                    <a:blip r:embed="rId36" cstate="print">
                       <a:extLst>
                         <a:ext uri="{28A0092B-C50C-407E-A947-70E740481C1C}">
                           <a14:useLocalDpi xmlns:a14="http://schemas.microsoft.com/office/drawing/2010/main" val="0"/>
@@ -1707,34 +1695,42 @@
                   <pic:spPr>
                     <a:xfrm>
                       <a:off x="0" y="0"/>
-                      <a:ext cx="5724524" cy="3048000"/>
-                    </a:xfrm>
-                    <a:prstGeom prst="rect">
-                      <a:avLst/>
-                    </a:prstGeom>
-                  </pic:spPr>
-                </pic:pic>
-              </a:graphicData>
-            </a:graphic>
-          </wp:inline>
-        </w:drawing>
-      </w:r>
-    </w:p>
-    <w:p>
-      <w:r>
-        <w:t xml:space="preserve">25. Retrieve Payments with Courier and Location Information </w:t>
-      </w:r>
-    </w:p>
-    <w:p>
-      <w:r>
-        <w:rPr>
-          <w:noProof/>
-        </w:rPr>
-        <w:drawing>
-          <wp:inline distT="0" distB="0" distL="0" distR="0" wp14:anchorId="33A2DE8B" wp14:editId="7ADBC982">
-            <wp:extent cx="5724524" cy="1866900"/>
+                      <a:ext cx="5724524" cy="1905000"/>
+                    </a:xfrm>
+                    <a:prstGeom prst="rect">
+                      <a:avLst/>
+                    </a:prstGeom>
+                  </pic:spPr>
+                </pic:pic>
+              </a:graphicData>
+            </a:graphic>
+          </wp:inline>
+        </w:drawing>
+      </w:r>
+    </w:p>
+    <w:p/>
+    <w:p/>
+    <w:p/>
+    <w:p/>
+    <w:p/>
+    <w:p/>
+    <w:p/>
+    <w:p>
+      <w:r>
+        <w:lastRenderedPageBreak/>
+        <w:t xml:space="preserve">24. Retrieve Payments with Location Information </w:t>
+      </w:r>
+    </w:p>
+    <w:p>
+      <w:r>
+        <w:rPr>
+          <w:noProof/>
+        </w:rPr>
+        <w:drawing>
+          <wp:inline distT="0" distB="0" distL="0" distR="0" wp14:anchorId="02945F8B" wp14:editId="6F3269D1">
+            <wp:extent cx="5724524" cy="3048000"/>
             <wp:effectExtent l="0" t="0" r="0" b="0"/>
-            <wp:docPr id="305173216" name="Picture 305173216"/>
+            <wp:docPr id="622052314" name="Picture 622052314"/>
             <wp:cNvGraphicFramePr>
               <a:graphicFrameLocks xmlns:a="http://schemas.openxmlformats.org/drawingml/2006/main" noChangeAspect="1"/>
             </wp:cNvGraphicFramePr>
@@ -1746,7 +1742,7 @@
                     <pic:cNvPicPr/>
                   </pic:nvPicPr>
                   <pic:blipFill>
-                    <a:blip r:embed="rId37" cstate="print">
+                    <a:blip r:embed="rId37">
                       <a:extLst>
                         <a:ext uri="{28A0092B-C50C-407E-A947-70E740481C1C}">
                           <a14:useLocalDpi xmlns:a14="http://schemas.microsoft.com/office/drawing/2010/main" val="0"/>
@@ -1760,34 +1756,34 @@
                   <pic:spPr>
                     <a:xfrm>
                       <a:off x="0" y="0"/>
-                      <a:ext cx="5724524" cy="1866900"/>
-                    </a:xfrm>
-                    <a:prstGeom prst="rect">
-                      <a:avLst/>
-                    </a:prstGeom>
-                  </pic:spPr>
-                </pic:pic>
-              </a:graphicData>
-            </a:graphic>
-          </wp:inline>
-        </w:drawing>
-      </w:r>
-    </w:p>
-    <w:p>
-      <w:r>
-        <w:t xml:space="preserve">26. List all payments with courier details </w:t>
-      </w:r>
-    </w:p>
-    <w:p>
-      <w:r>
-        <w:rPr>
-          <w:noProof/>
-        </w:rPr>
-        <w:drawing>
-          <wp:inline distT="0" distB="0" distL="0" distR="0" wp14:anchorId="59688B2C" wp14:editId="3BF681BB">
-            <wp:extent cx="5724524" cy="1619250"/>
+                      <a:ext cx="5724524" cy="3048000"/>
+                    </a:xfrm>
+                    <a:prstGeom prst="rect">
+                      <a:avLst/>
+                    </a:prstGeom>
+                  </pic:spPr>
+                </pic:pic>
+              </a:graphicData>
+            </a:graphic>
+          </wp:inline>
+        </w:drawing>
+      </w:r>
+    </w:p>
+    <w:p>
+      <w:r>
+        <w:t xml:space="preserve">25. Retrieve Payments with Courier and Location Information </w:t>
+      </w:r>
+    </w:p>
+    <w:p>
+      <w:r>
+        <w:rPr>
+          <w:noProof/>
+        </w:rPr>
+        <w:drawing>
+          <wp:inline distT="0" distB="0" distL="0" distR="0" wp14:anchorId="33A2DE8B" wp14:editId="1D98A87A">
+            <wp:extent cx="5724524" cy="1866900"/>
             <wp:effectExtent l="0" t="0" r="0" b="0"/>
-            <wp:docPr id="1814615816" name="Picture 1814615816"/>
+            <wp:docPr id="305173216" name="Picture 305173216"/>
             <wp:cNvGraphicFramePr>
               <a:graphicFrameLocks xmlns:a="http://schemas.openxmlformats.org/drawingml/2006/main" noChangeAspect="1"/>
             </wp:cNvGraphicFramePr>
@@ -1813,38 +1809,34 @@
                   <pic:spPr>
                     <a:xfrm>
                       <a:off x="0" y="0"/>
-                      <a:ext cx="5724524" cy="1619250"/>
-                    </a:xfrm>
-                    <a:prstGeom prst="rect">
-                      <a:avLst/>
-                    </a:prstGeom>
-                  </pic:spPr>
-                </pic:pic>
-              </a:graphicData>
-            </a:graphic>
-          </wp:inline>
-        </w:drawing>
-      </w:r>
-    </w:p>
-    <w:p/>
-    <w:p/>
-    <w:p/>
-    <w:p>
-      <w:r>
-        <w:lastRenderedPageBreak/>
-        <w:t xml:space="preserve">27. Total payments received for each courier </w:t>
-      </w:r>
-    </w:p>
-    <w:p>
-      <w:r>
-        <w:rPr>
-          <w:noProof/>
-        </w:rPr>
-        <w:drawing>
-          <wp:inline distT="0" distB="0" distL="0" distR="0" wp14:anchorId="57B368E0" wp14:editId="147AC6F7">
-            <wp:extent cx="4696482" cy="3972479"/>
+                      <a:ext cx="5724524" cy="1866900"/>
+                    </a:xfrm>
+                    <a:prstGeom prst="rect">
+                      <a:avLst/>
+                    </a:prstGeom>
+                  </pic:spPr>
+                </pic:pic>
+              </a:graphicData>
+            </a:graphic>
+          </wp:inline>
+        </w:drawing>
+      </w:r>
+    </w:p>
+    <w:p>
+      <w:r>
+        <w:t xml:space="preserve">26. List all payments with courier details </w:t>
+      </w:r>
+    </w:p>
+    <w:p>
+      <w:r>
+        <w:rPr>
+          <w:noProof/>
+        </w:rPr>
+        <w:drawing>
+          <wp:inline distT="0" distB="0" distL="0" distR="0" wp14:anchorId="59688B2C" wp14:editId="54495D99">
+            <wp:extent cx="5724524" cy="1619250"/>
             <wp:effectExtent l="0" t="0" r="0" b="0"/>
-            <wp:docPr id="61898496" name="Picture 61898496"/>
+            <wp:docPr id="1814615816" name="Picture 1814615816"/>
             <wp:cNvGraphicFramePr>
               <a:graphicFrameLocks xmlns:a="http://schemas.openxmlformats.org/drawingml/2006/main" noChangeAspect="1"/>
             </wp:cNvGraphicFramePr>
@@ -1856,7 +1848,7 @@
                     <pic:cNvPicPr/>
                   </pic:nvPicPr>
                   <pic:blipFill>
-                    <a:blip r:embed="rId39">
+                    <a:blip r:embed="rId39" cstate="print">
                       <a:extLst>
                         <a:ext uri="{28A0092B-C50C-407E-A947-70E740481C1C}">
                           <a14:useLocalDpi xmlns:a14="http://schemas.microsoft.com/office/drawing/2010/main" val="0"/>
@@ -1870,34 +1862,38 @@
                   <pic:spPr>
                     <a:xfrm>
                       <a:off x="0" y="0"/>
-                      <a:ext cx="4696482" cy="3972479"/>
-                    </a:xfrm>
-                    <a:prstGeom prst="rect">
-                      <a:avLst/>
-                    </a:prstGeom>
-                  </pic:spPr>
-                </pic:pic>
-              </a:graphicData>
-            </a:graphic>
-          </wp:inline>
-        </w:drawing>
-      </w:r>
-    </w:p>
-    <w:p>
-      <w:r>
-        <w:t>28. List payments made on a specific date</w:t>
-      </w:r>
-    </w:p>
-    <w:p>
-      <w:r>
-        <w:rPr>
-          <w:noProof/>
-        </w:rPr>
-        <w:drawing>
-          <wp:inline distT="0" distB="0" distL="0" distR="0" wp14:anchorId="3DDA2226" wp14:editId="6435B15C">
-            <wp:extent cx="4458322" cy="2448267"/>
+                      <a:ext cx="5724524" cy="1619250"/>
+                    </a:xfrm>
+                    <a:prstGeom prst="rect">
+                      <a:avLst/>
+                    </a:prstGeom>
+                  </pic:spPr>
+                </pic:pic>
+              </a:graphicData>
+            </a:graphic>
+          </wp:inline>
+        </w:drawing>
+      </w:r>
+    </w:p>
+    <w:p/>
+    <w:p/>
+    <w:p/>
+    <w:p>
+      <w:r>
+        <w:lastRenderedPageBreak/>
+        <w:t xml:space="preserve">27. Total payments received for each courier </w:t>
+      </w:r>
+    </w:p>
+    <w:p>
+      <w:r>
+        <w:rPr>
+          <w:noProof/>
+        </w:rPr>
+        <w:drawing>
+          <wp:inline distT="0" distB="0" distL="0" distR="0" wp14:anchorId="57B368E0" wp14:editId="147AC6F7">
+            <wp:extent cx="4696482" cy="3972479"/>
             <wp:effectExtent l="0" t="0" r="0" b="0"/>
-            <wp:docPr id="1397353562" name="Picture 1397353562"/>
+            <wp:docPr id="61898496" name="Picture 61898496"/>
             <wp:cNvGraphicFramePr>
               <a:graphicFrameLocks xmlns:a="http://schemas.openxmlformats.org/drawingml/2006/main" noChangeAspect="1"/>
             </wp:cNvGraphicFramePr>
@@ -1923,39 +1919,34 @@
                   <pic:spPr>
                     <a:xfrm>
                       <a:off x="0" y="0"/>
-                      <a:ext cx="4458322" cy="2448267"/>
-                    </a:xfrm>
-                    <a:prstGeom prst="rect">
-                      <a:avLst/>
-                    </a:prstGeom>
-                  </pic:spPr>
-                </pic:pic>
-              </a:graphicData>
-            </a:graphic>
-          </wp:inline>
-        </w:drawing>
-      </w:r>
-    </w:p>
-    <w:p/>
-    <w:p/>
-    <w:p/>
-    <w:p/>
-    <w:p/>
-    <w:p>
-      <w:r>
-        <w:t xml:space="preserve">29. Get Courier Information for Each Payment </w:t>
-      </w:r>
-    </w:p>
-    <w:p>
-      <w:r>
-        <w:rPr>
-          <w:noProof/>
-        </w:rPr>
-        <w:drawing>
-          <wp:inline distT="0" distB="0" distL="0" distR="0" wp14:anchorId="34838D07" wp14:editId="03A715A8">
-            <wp:extent cx="5724524" cy="1609725"/>
+                      <a:ext cx="4696482" cy="3972479"/>
+                    </a:xfrm>
+                    <a:prstGeom prst="rect">
+                      <a:avLst/>
+                    </a:prstGeom>
+                  </pic:spPr>
+                </pic:pic>
+              </a:graphicData>
+            </a:graphic>
+          </wp:inline>
+        </w:drawing>
+      </w:r>
+    </w:p>
+    <w:p>
+      <w:r>
+        <w:t>28. List payments made on a specific date</w:t>
+      </w:r>
+    </w:p>
+    <w:p>
+      <w:r>
+        <w:rPr>
+          <w:noProof/>
+        </w:rPr>
+        <w:drawing>
+          <wp:inline distT="0" distB="0" distL="0" distR="0" wp14:anchorId="3DDA2226" wp14:editId="6435B15C">
+            <wp:extent cx="4458322" cy="2448267"/>
             <wp:effectExtent l="0" t="0" r="0" b="0"/>
-            <wp:docPr id="1081705319" name="Picture 1081705319"/>
+            <wp:docPr id="1397353562" name="Picture 1397353562"/>
             <wp:cNvGraphicFramePr>
               <a:graphicFrameLocks xmlns:a="http://schemas.openxmlformats.org/drawingml/2006/main" noChangeAspect="1"/>
             </wp:cNvGraphicFramePr>
@@ -1967,7 +1958,7 @@
                     <pic:cNvPicPr/>
                   </pic:nvPicPr>
                   <pic:blipFill>
-                    <a:blip r:embed="rId41" cstate="print">
+                    <a:blip r:embed="rId41">
                       <a:extLst>
                         <a:ext uri="{28A0092B-C50C-407E-A947-70E740481C1C}">
                           <a14:useLocalDpi xmlns:a14="http://schemas.microsoft.com/office/drawing/2010/main" val="0"/>
@@ -1981,34 +1972,39 @@
                   <pic:spPr>
                     <a:xfrm>
                       <a:off x="0" y="0"/>
-                      <a:ext cx="5724524" cy="1609725"/>
-                    </a:xfrm>
-                    <a:prstGeom prst="rect">
-                      <a:avLst/>
-                    </a:prstGeom>
-                  </pic:spPr>
-                </pic:pic>
-              </a:graphicData>
-            </a:graphic>
-          </wp:inline>
-        </w:drawing>
-      </w:r>
-    </w:p>
-    <w:p>
-      <w:r>
-        <w:t xml:space="preserve">30. Get Payment Details with Location </w:t>
-      </w:r>
-    </w:p>
-    <w:p>
-      <w:r>
-        <w:rPr>
-          <w:noProof/>
-        </w:rPr>
-        <w:drawing>
-          <wp:inline distT="0" distB="0" distL="0" distR="0" wp14:anchorId="120CADA9" wp14:editId="56F673AF">
-            <wp:extent cx="5724524" cy="3114675"/>
+                      <a:ext cx="4458322" cy="2448267"/>
+                    </a:xfrm>
+                    <a:prstGeom prst="rect">
+                      <a:avLst/>
+                    </a:prstGeom>
+                  </pic:spPr>
+                </pic:pic>
+              </a:graphicData>
+            </a:graphic>
+          </wp:inline>
+        </w:drawing>
+      </w:r>
+    </w:p>
+    <w:p/>
+    <w:p/>
+    <w:p/>
+    <w:p/>
+    <w:p/>
+    <w:p>
+      <w:r>
+        <w:t xml:space="preserve">29. Get Courier Information for Each Payment </w:t>
+      </w:r>
+    </w:p>
+    <w:p>
+      <w:r>
+        <w:rPr>
+          <w:noProof/>
+        </w:rPr>
+        <w:drawing>
+          <wp:inline distT="0" distB="0" distL="0" distR="0" wp14:anchorId="34838D07" wp14:editId="489D4413">
+            <wp:extent cx="5724524" cy="1609725"/>
             <wp:effectExtent l="0" t="0" r="0" b="0"/>
-            <wp:docPr id="1206425706" name="Picture 1206425706"/>
+            <wp:docPr id="1081705319" name="Picture 1081705319"/>
             <wp:cNvGraphicFramePr>
               <a:graphicFrameLocks xmlns:a="http://schemas.openxmlformats.org/drawingml/2006/main" noChangeAspect="1"/>
             </wp:cNvGraphicFramePr>
@@ -2020,7 +2016,7 @@
                     <pic:cNvPicPr/>
                   </pic:nvPicPr>
                   <pic:blipFill>
-                    <a:blip r:embed="rId42">
+                    <a:blip r:embed="rId42" cstate="print">
                       <a:extLst>
                         <a:ext uri="{28A0092B-C50C-407E-A947-70E740481C1C}">
                           <a14:useLocalDpi xmlns:a14="http://schemas.microsoft.com/office/drawing/2010/main" val="0"/>
@@ -2034,35 +2030,34 @@
                   <pic:spPr>
                     <a:xfrm>
                       <a:off x="0" y="0"/>
-                      <a:ext cx="5724524" cy="3114675"/>
-                    </a:xfrm>
-                    <a:prstGeom prst="rect">
-                      <a:avLst/>
-                    </a:prstGeom>
-                  </pic:spPr>
-                </pic:pic>
-              </a:graphicData>
-            </a:graphic>
-          </wp:inline>
-        </w:drawing>
-      </w:r>
-    </w:p>
-    <w:p>
-      <w:r>
-        <w:t xml:space="preserve">31. Calculating Total Payments for Each Courier </w:t>
-      </w:r>
-    </w:p>
-    <w:p>
-      <w:r>
-        <w:rPr>
-          <w:noProof/>
-        </w:rPr>
-        <w:lastRenderedPageBreak/>
-        <w:drawing>
-          <wp:inline distT="0" distB="0" distL="0" distR="0" wp14:anchorId="2001F048" wp14:editId="58D955F7">
-            <wp:extent cx="3885624" cy="2766060"/>
-            <wp:effectExtent l="0" t="0" r="635" b="0"/>
-            <wp:docPr id="961475793" name="Picture 961475793"/>
+                      <a:ext cx="5724524" cy="1609725"/>
+                    </a:xfrm>
+                    <a:prstGeom prst="rect">
+                      <a:avLst/>
+                    </a:prstGeom>
+                  </pic:spPr>
+                </pic:pic>
+              </a:graphicData>
+            </a:graphic>
+          </wp:inline>
+        </w:drawing>
+      </w:r>
+    </w:p>
+    <w:p>
+      <w:r>
+        <w:t xml:space="preserve">30. Get Payment Details with Location </w:t>
+      </w:r>
+    </w:p>
+    <w:p>
+      <w:r>
+        <w:rPr>
+          <w:noProof/>
+        </w:rPr>
+        <w:drawing>
+          <wp:inline distT="0" distB="0" distL="0" distR="0" wp14:anchorId="120CADA9" wp14:editId="56F673AF">
+            <wp:extent cx="5724524" cy="3114675"/>
+            <wp:effectExtent l="0" t="0" r="0" b="0"/>
+            <wp:docPr id="1206425706" name="Picture 1206425706"/>
             <wp:cNvGraphicFramePr>
               <a:graphicFrameLocks xmlns:a="http://schemas.openxmlformats.org/drawingml/2006/main" noChangeAspect="1"/>
             </wp:cNvGraphicFramePr>
@@ -2088,34 +2083,35 @@
                   <pic:spPr>
                     <a:xfrm>
                       <a:off x="0" y="0"/>
-                      <a:ext cx="3889800" cy="2769033"/>
-                    </a:xfrm>
-                    <a:prstGeom prst="rect">
-                      <a:avLst/>
-                    </a:prstGeom>
-                  </pic:spPr>
-                </pic:pic>
-              </a:graphicData>
-            </a:graphic>
-          </wp:inline>
-        </w:drawing>
-      </w:r>
-    </w:p>
-    <w:p>
-      <w:r>
-        <w:t xml:space="preserve">32. List Payments Within a Date Range </w:t>
-      </w:r>
-    </w:p>
-    <w:p>
-      <w:r>
-        <w:rPr>
-          <w:noProof/>
-        </w:rPr>
-        <w:drawing>
-          <wp:inline distT="0" distB="0" distL="0" distR="0" wp14:anchorId="4C45736D" wp14:editId="40A24061">
-            <wp:extent cx="5125166" cy="3238952"/>
-            <wp:effectExtent l="0" t="0" r="0" b="0"/>
-            <wp:docPr id="2011616120" name="Picture 2011616120"/>
+                      <a:ext cx="5724524" cy="3114675"/>
+                    </a:xfrm>
+                    <a:prstGeom prst="rect">
+                      <a:avLst/>
+                    </a:prstGeom>
+                  </pic:spPr>
+                </pic:pic>
+              </a:graphicData>
+            </a:graphic>
+          </wp:inline>
+        </w:drawing>
+      </w:r>
+    </w:p>
+    <w:p>
+      <w:r>
+        <w:t xml:space="preserve">31. Calculating Total Payments for Each Courier </w:t>
+      </w:r>
+    </w:p>
+    <w:p>
+      <w:r>
+        <w:rPr>
+          <w:noProof/>
+        </w:rPr>
+        <w:lastRenderedPageBreak/>
+        <w:drawing>
+          <wp:inline distT="0" distB="0" distL="0" distR="0" wp14:anchorId="2001F048" wp14:editId="58D955F7">
+            <wp:extent cx="3885624" cy="2766060"/>
+            <wp:effectExtent l="0" t="0" r="635" b="0"/>
+            <wp:docPr id="961475793" name="Picture 961475793"/>
             <wp:cNvGraphicFramePr>
               <a:graphicFrameLocks xmlns:a="http://schemas.openxmlformats.org/drawingml/2006/main" noChangeAspect="1"/>
             </wp:cNvGraphicFramePr>
@@ -2141,140 +2137,34 @@
                   <pic:spPr>
                     <a:xfrm>
                       <a:off x="0" y="0"/>
-                      <a:ext cx="5125166" cy="3238952"/>
-                    </a:xfrm>
-                    <a:prstGeom prst="rect">
-                      <a:avLst/>
-                    </a:prstGeom>
-                  </pic:spPr>
-                </pic:pic>
-              </a:graphicData>
-            </a:graphic>
-          </wp:inline>
-        </w:drawing>
-      </w:r>
-    </w:p>
-    <w:p>
-      <w:r>
-        <w:t xml:space="preserve">33. Retrieve a list of all users and their corresponding courier records, including cases where there are </w:t>
-      </w:r>
-    </w:p>
-    <w:p>
-      <w:r>
-        <w:t xml:space="preserve">no matches on either side </w:t>
-      </w:r>
-    </w:p>
-    <w:p>
-      <w:r>
-        <w:lastRenderedPageBreak/>
-        <w:drawing>
-          <wp:inline distT="0" distB="0" distL="0" distR="0" wp14:anchorId="51E1662A" wp14:editId="4F193A84">
-            <wp:extent cx="4486901" cy="3686689"/>
-            <wp:effectExtent l="0" t="0" r="9525" b="9525"/>
-            <wp:docPr id="1648304134" name="Picture 1"/>
-            <wp:cNvGraphicFramePr>
-              <a:graphicFrameLocks xmlns:a="http://schemas.openxmlformats.org/drawingml/2006/main" noChangeAspect="1"/>
-            </wp:cNvGraphicFramePr>
-            <a:graphic xmlns:a="http://schemas.openxmlformats.org/drawingml/2006/main">
-              <a:graphicData uri="http://schemas.openxmlformats.org/drawingml/2006/picture">
-                <pic:pic xmlns:pic="http://schemas.openxmlformats.org/drawingml/2006/picture">
-                  <pic:nvPicPr>
-                    <pic:cNvPr id="1648304134" name=""/>
-                    <pic:cNvPicPr/>
-                  </pic:nvPicPr>
-                  <pic:blipFill>
-                    <a:blip r:embed="rId45"/>
-                    <a:stretch>
-                      <a:fillRect/>
-                    </a:stretch>
-                  </pic:blipFill>
-                  <pic:spPr>
-                    <a:xfrm>
-                      <a:off x="0" y="0"/>
-                      <a:ext cx="4486901" cy="3686689"/>
-                    </a:xfrm>
-                    <a:prstGeom prst="rect">
-                      <a:avLst/>
-                    </a:prstGeom>
-                  </pic:spPr>
-                </pic:pic>
-              </a:graphicData>
-            </a:graphic>
-          </wp:inline>
-        </w:drawing>
-      </w:r>
-    </w:p>
-    <w:p/>
-    <w:p>
-      <w:r>
-        <w:t xml:space="preserve">34. Retrieve a list of all couriers and their corresponding services, including cases where there are no </w:t>
-      </w:r>
-    </w:p>
-    <w:p>
-      <w:r>
-        <w:t xml:space="preserve">matches on either side </w:t>
-      </w:r>
-    </w:p>
-    <w:p>
-      <w:r>
-        <w:drawing>
-          <wp:inline distT="0" distB="0" distL="0" distR="0" wp14:anchorId="0CDBB432" wp14:editId="12D2B6CB">
-            <wp:extent cx="5731510" cy="2921635"/>
-            <wp:effectExtent l="0" t="0" r="2540" b="0"/>
-            <wp:docPr id="1361681326" name="Picture 1"/>
-            <wp:cNvGraphicFramePr>
-              <a:graphicFrameLocks xmlns:a="http://schemas.openxmlformats.org/drawingml/2006/main" noChangeAspect="1"/>
-            </wp:cNvGraphicFramePr>
-            <a:graphic xmlns:a="http://schemas.openxmlformats.org/drawingml/2006/main">
-              <a:graphicData uri="http://schemas.openxmlformats.org/drawingml/2006/picture">
-                <pic:pic xmlns:pic="http://schemas.openxmlformats.org/drawingml/2006/picture">
-                  <pic:nvPicPr>
-                    <pic:cNvPr id="1361681326" name=""/>
-                    <pic:cNvPicPr/>
-                  </pic:nvPicPr>
-                  <pic:blipFill>
-                    <a:blip r:embed="rId46"/>
-                    <a:stretch>
-                      <a:fillRect/>
-                    </a:stretch>
-                  </pic:blipFill>
-                  <pic:spPr>
-                    <a:xfrm>
-                      <a:off x="0" y="0"/>
-                      <a:ext cx="5731510" cy="2921635"/>
-                    </a:xfrm>
-                    <a:prstGeom prst="rect">
-                      <a:avLst/>
-                    </a:prstGeom>
-                  </pic:spPr>
-                </pic:pic>
-              </a:graphicData>
-            </a:graphic>
-          </wp:inline>
-        </w:drawing>
-      </w:r>
-    </w:p>
-    <w:p>
-      <w:r>
-        <w:t xml:space="preserve">35. Retrieve a list of all employees and their corresponding payments, including cases where there are </w:t>
-      </w:r>
-    </w:p>
-    <w:p>
-      <w:r>
-        <w:t xml:space="preserve">no matches on either side </w:t>
-      </w:r>
-    </w:p>
-    <w:p>
-      <w:r>
-        <w:rPr>
-          <w:noProof/>
-        </w:rPr>
-        <w:lastRenderedPageBreak/>
-        <w:drawing>
-          <wp:inline distT="0" distB="0" distL="0" distR="0" wp14:anchorId="68F39C4F" wp14:editId="1D6E6B98">
-            <wp:extent cx="5724524" cy="3781425"/>
+                      <a:ext cx="3889800" cy="2769033"/>
+                    </a:xfrm>
+                    <a:prstGeom prst="rect">
+                      <a:avLst/>
+                    </a:prstGeom>
+                  </pic:spPr>
+                </pic:pic>
+              </a:graphicData>
+            </a:graphic>
+          </wp:inline>
+        </w:drawing>
+      </w:r>
+    </w:p>
+    <w:p>
+      <w:r>
+        <w:t xml:space="preserve">32. List Payments Within a Date Range </w:t>
+      </w:r>
+    </w:p>
+    <w:p>
+      <w:r>
+        <w:rPr>
+          <w:noProof/>
+        </w:rPr>
+        <w:drawing>
+          <wp:inline distT="0" distB="0" distL="0" distR="0" wp14:anchorId="4C45736D" wp14:editId="40A24061">
+            <wp:extent cx="5125166" cy="3238952"/>
             <wp:effectExtent l="0" t="0" r="0" b="0"/>
-            <wp:docPr id="1193403724" name="Picture 1193403724"/>
+            <wp:docPr id="2011616120" name="Picture 2011616120"/>
             <wp:cNvGraphicFramePr>
               <a:graphicFrameLocks xmlns:a="http://schemas.openxmlformats.org/drawingml/2006/main" noChangeAspect="1"/>
             </wp:cNvGraphicFramePr>
@@ -2286,7 +2176,7 @@
                     <pic:cNvPicPr/>
                   </pic:nvPicPr>
                   <pic:blipFill>
-                    <a:blip r:embed="rId47">
+                    <a:blip r:embed="rId45">
                       <a:extLst>
                         <a:ext uri="{28A0092B-C50C-407E-A947-70E740481C1C}">
                           <a14:useLocalDpi xmlns:a14="http://schemas.microsoft.com/office/drawing/2010/main" val="0"/>
@@ -2300,23 +2190,27 @@
                   <pic:spPr>
                     <a:xfrm>
                       <a:off x="0" y="0"/>
-                      <a:ext cx="5724524" cy="3781425"/>
-                    </a:xfrm>
-                    <a:prstGeom prst="rect">
-                      <a:avLst/>
-                    </a:prstGeom>
-                  </pic:spPr>
-                </pic:pic>
-              </a:graphicData>
-            </a:graphic>
-          </wp:inline>
-        </w:drawing>
-      </w:r>
-    </w:p>
-    <w:p/>
-    <w:p>
-      <w:r>
-        <w:t xml:space="preserve">36. List all users and all courier services, showing all possible combinations. </w:t>
+                      <a:ext cx="5125166" cy="3238952"/>
+                    </a:xfrm>
+                    <a:prstGeom prst="rect">
+                      <a:avLst/>
+                    </a:prstGeom>
+                  </pic:spPr>
+                </pic:pic>
+              </a:graphicData>
+            </a:graphic>
+          </wp:inline>
+        </w:drawing>
+      </w:r>
+    </w:p>
+    <w:p>
+      <w:r>
+        <w:t xml:space="preserve">33. Retrieve a list of all users and their corresponding courier records, including cases where there are </w:t>
+      </w:r>
+    </w:p>
+    <w:p>
+      <w:r>
+        <w:t xml:space="preserve">no matches on either side </w:t>
       </w:r>
     </w:p>
     <w:p>
@@ -2326,10 +2220,116 @@
         </w:rPr>
         <w:lastRenderedPageBreak/>
         <w:drawing>
-          <wp:inline distT="0" distB="0" distL="0" distR="0" wp14:anchorId="0F36ED5C" wp14:editId="2FA79AA4">
-            <wp:extent cx="5476876" cy="5724524"/>
+          <wp:inline distT="0" distB="0" distL="0" distR="0" wp14:anchorId="51E1662A" wp14:editId="4F193A84">
+            <wp:extent cx="4486901" cy="3686689"/>
+            <wp:effectExtent l="0" t="0" r="9525" b="9525"/>
+            <wp:docPr id="1648304134" name="Picture 1"/>
+            <wp:cNvGraphicFramePr>
+              <a:graphicFrameLocks xmlns:a="http://schemas.openxmlformats.org/drawingml/2006/main" noChangeAspect="1"/>
+            </wp:cNvGraphicFramePr>
+            <a:graphic xmlns:a="http://schemas.openxmlformats.org/drawingml/2006/main">
+              <a:graphicData uri="http://schemas.openxmlformats.org/drawingml/2006/picture">
+                <pic:pic xmlns:pic="http://schemas.openxmlformats.org/drawingml/2006/picture">
+                  <pic:nvPicPr>
+                    <pic:cNvPr id="1648304134" name=""/>
+                    <pic:cNvPicPr/>
+                  </pic:nvPicPr>
+                  <pic:blipFill>
+                    <a:blip r:embed="rId46"/>
+                    <a:stretch>
+                      <a:fillRect/>
+                    </a:stretch>
+                  </pic:blipFill>
+                  <pic:spPr>
+                    <a:xfrm>
+                      <a:off x="0" y="0"/>
+                      <a:ext cx="4486901" cy="3686689"/>
+                    </a:xfrm>
+                    <a:prstGeom prst="rect">
+                      <a:avLst/>
+                    </a:prstGeom>
+                  </pic:spPr>
+                </pic:pic>
+              </a:graphicData>
+            </a:graphic>
+          </wp:inline>
+        </w:drawing>
+      </w:r>
+    </w:p>
+    <w:p/>
+    <w:p>
+      <w:r>
+        <w:t xml:space="preserve">34. Retrieve a list of all couriers and their corresponding services, including cases where there are no </w:t>
+      </w:r>
+    </w:p>
+    <w:p>
+      <w:r>
+        <w:t xml:space="preserve">matches on either side </w:t>
+      </w:r>
+    </w:p>
+    <w:p>
+      <w:r>
+        <w:rPr>
+          <w:noProof/>
+        </w:rPr>
+        <w:drawing>
+          <wp:inline distT="0" distB="0" distL="0" distR="0" wp14:anchorId="0CDBB432" wp14:editId="12D2B6CB">
+            <wp:extent cx="5731510" cy="2921635"/>
+            <wp:effectExtent l="0" t="0" r="2540" b="0"/>
+            <wp:docPr id="1361681326" name="Picture 1"/>
+            <wp:cNvGraphicFramePr>
+              <a:graphicFrameLocks xmlns:a="http://schemas.openxmlformats.org/drawingml/2006/main" noChangeAspect="1"/>
+            </wp:cNvGraphicFramePr>
+            <a:graphic xmlns:a="http://schemas.openxmlformats.org/drawingml/2006/main">
+              <a:graphicData uri="http://schemas.openxmlformats.org/drawingml/2006/picture">
+                <pic:pic xmlns:pic="http://schemas.openxmlformats.org/drawingml/2006/picture">
+                  <pic:nvPicPr>
+                    <pic:cNvPr id="1361681326" name=""/>
+                    <pic:cNvPicPr/>
+                  </pic:nvPicPr>
+                  <pic:blipFill>
+                    <a:blip r:embed="rId47"/>
+                    <a:stretch>
+                      <a:fillRect/>
+                    </a:stretch>
+                  </pic:blipFill>
+                  <pic:spPr>
+                    <a:xfrm>
+                      <a:off x="0" y="0"/>
+                      <a:ext cx="5731510" cy="2921635"/>
+                    </a:xfrm>
+                    <a:prstGeom prst="rect">
+                      <a:avLst/>
+                    </a:prstGeom>
+                  </pic:spPr>
+                </pic:pic>
+              </a:graphicData>
+            </a:graphic>
+          </wp:inline>
+        </w:drawing>
+      </w:r>
+    </w:p>
+    <w:p>
+      <w:r>
+        <w:t xml:space="preserve">35. Retrieve a list of all employees and their corresponding payments, including cases where there are </w:t>
+      </w:r>
+    </w:p>
+    <w:p>
+      <w:r>
+        <w:t xml:space="preserve">no matches on either side </w:t>
+      </w:r>
+    </w:p>
+    <w:p>
+      <w:r>
+        <w:rPr>
+          <w:noProof/>
+        </w:rPr>
+        <w:lastRenderedPageBreak/>
+        <w:drawing>
+          <wp:inline distT="0" distB="0" distL="0" distR="0" wp14:anchorId="68F39C4F" wp14:editId="1D6E6B98">
+            <wp:extent cx="5724524" cy="3781425"/>
             <wp:effectExtent l="0" t="0" r="0" b="0"/>
-            <wp:docPr id="338209889" name="Picture 338209889"/>
+            <wp:docPr id="1193403724" name="Picture 1193403724"/>
             <wp:cNvGraphicFramePr>
               <a:graphicFrameLocks xmlns:a="http://schemas.openxmlformats.org/drawingml/2006/main" noChangeAspect="1"/>
             </wp:cNvGraphicFramePr>
@@ -2355,17 +2355,23 @@
                   <pic:spPr>
                     <a:xfrm>
                       <a:off x="0" y="0"/>
-                      <a:ext cx="5476876" cy="5724524"/>
-                    </a:xfrm>
-                    <a:prstGeom prst="rect">
-                      <a:avLst/>
-                    </a:prstGeom>
-                  </pic:spPr>
-                </pic:pic>
-              </a:graphicData>
-            </a:graphic>
-          </wp:inline>
-        </w:drawing>
+                      <a:ext cx="5724524" cy="3781425"/>
+                    </a:xfrm>
+                    <a:prstGeom prst="rect">
+                      <a:avLst/>
+                    </a:prstGeom>
+                  </pic:spPr>
+                </pic:pic>
+              </a:graphicData>
+            </a:graphic>
+          </wp:inline>
+        </w:drawing>
+      </w:r>
+    </w:p>
+    <w:p/>
+    <w:p>
+      <w:r>
+        <w:t xml:space="preserve">36. List all users and all courier services, showing all possible combinations. </w:t>
       </w:r>
     </w:p>
     <w:p>
@@ -2375,10 +2381,10 @@
         </w:rPr>
         <w:lastRenderedPageBreak/>
         <w:drawing>
-          <wp:inline distT="0" distB="0" distL="0" distR="0" wp14:anchorId="19FFAA71" wp14:editId="062F6DBC">
-            <wp:extent cx="3658110" cy="5487164"/>
+          <wp:inline distT="0" distB="0" distL="0" distR="0" wp14:anchorId="0F36ED5C" wp14:editId="2FA79AA4">
+            <wp:extent cx="5476876" cy="5724524"/>
             <wp:effectExtent l="0" t="0" r="0" b="0"/>
-            <wp:docPr id="1401327783" name="Picture 1401327783"/>
+            <wp:docPr id="338209889" name="Picture 338209889"/>
             <wp:cNvGraphicFramePr>
               <a:graphicFrameLocks xmlns:a="http://schemas.openxmlformats.org/drawingml/2006/main" noChangeAspect="1"/>
             </wp:cNvGraphicFramePr>
@@ -2404,45 +2410,30 @@
                   <pic:spPr>
                     <a:xfrm>
                       <a:off x="0" y="0"/>
-                      <a:ext cx="3658110" cy="5487164"/>
-                    </a:xfrm>
-                    <a:prstGeom prst="rect">
-                      <a:avLst/>
-                    </a:prstGeom>
-                  </pic:spPr>
-                </pic:pic>
-              </a:graphicData>
-            </a:graphic>
-          </wp:inline>
-        </w:drawing>
-      </w:r>
-    </w:p>
-    <w:p/>
-    <w:p/>
-    <w:p/>
-    <w:p/>
-    <w:p/>
-    <w:p/>
-    <w:p/>
-    <w:p/>
-    <w:p/>
-    <w:p/>
-    <w:p>
-      <w:r>
+                      <a:ext cx="5476876" cy="5724524"/>
+                    </a:xfrm>
+                    <a:prstGeom prst="rect">
+                      <a:avLst/>
+                    </a:prstGeom>
+                  </pic:spPr>
+                </pic:pic>
+              </a:graphicData>
+            </a:graphic>
+          </wp:inline>
+        </w:drawing>
+      </w:r>
+    </w:p>
+    <w:p>
+      <w:r>
+        <w:rPr>
+          <w:noProof/>
+        </w:rPr>
         <w:lastRenderedPageBreak/>
-        <w:t xml:space="preserve">37. List all employees and all locations, showing all possible combinations: </w:t>
-      </w:r>
-    </w:p>
-    <w:p>
-      <w:r>
-        <w:rPr>
-          <w:noProof/>
-        </w:rPr>
-        <w:drawing>
-          <wp:inline distT="0" distB="0" distL="0" distR="0" wp14:anchorId="6BF2A75B" wp14:editId="5131DFEC">
-            <wp:extent cx="4829175" cy="5724524"/>
+        <w:drawing>
+          <wp:inline distT="0" distB="0" distL="0" distR="0" wp14:anchorId="19FFAA71" wp14:editId="062F6DBC">
+            <wp:extent cx="3658110" cy="5487164"/>
             <wp:effectExtent l="0" t="0" r="0" b="0"/>
-            <wp:docPr id="787045450" name="Picture 787045450"/>
+            <wp:docPr id="1401327783" name="Picture 1401327783"/>
             <wp:cNvGraphicFramePr>
               <a:graphicFrameLocks xmlns:a="http://schemas.openxmlformats.org/drawingml/2006/main" noChangeAspect="1"/>
             </wp:cNvGraphicFramePr>
@@ -2468,30 +2459,45 @@
                   <pic:spPr>
                     <a:xfrm>
                       <a:off x="0" y="0"/>
-                      <a:ext cx="4829175" cy="5724524"/>
-                    </a:xfrm>
-                    <a:prstGeom prst="rect">
-                      <a:avLst/>
-                    </a:prstGeom>
-                  </pic:spPr>
-                </pic:pic>
-              </a:graphicData>
-            </a:graphic>
-          </wp:inline>
-        </w:drawing>
-      </w:r>
-    </w:p>
-    <w:p>
-      <w:r>
-        <w:rPr>
-          <w:noProof/>
-        </w:rPr>
+                      <a:ext cx="3658110" cy="5487164"/>
+                    </a:xfrm>
+                    <a:prstGeom prst="rect">
+                      <a:avLst/>
+                    </a:prstGeom>
+                  </pic:spPr>
+                </pic:pic>
+              </a:graphicData>
+            </a:graphic>
+          </wp:inline>
+        </w:drawing>
+      </w:r>
+    </w:p>
+    <w:p/>
+    <w:p/>
+    <w:p/>
+    <w:p/>
+    <w:p/>
+    <w:p/>
+    <w:p/>
+    <w:p/>
+    <w:p/>
+    <w:p/>
+    <w:p>
+      <w:r>
         <w:lastRenderedPageBreak/>
-        <w:drawing>
-          <wp:inline distT="0" distB="0" distL="0" distR="0" wp14:anchorId="32E3E63B" wp14:editId="087C965B">
-            <wp:extent cx="4458322" cy="5658641"/>
+        <w:t xml:space="preserve">37. List all employees and all locations, showing all possible combinations: </w:t>
+      </w:r>
+    </w:p>
+    <w:p>
+      <w:r>
+        <w:rPr>
+          <w:noProof/>
+        </w:rPr>
+        <w:drawing>
+          <wp:inline distT="0" distB="0" distL="0" distR="0" wp14:anchorId="6BF2A75B" wp14:editId="5131DFEC">
+            <wp:extent cx="4829175" cy="5724524"/>
             <wp:effectExtent l="0" t="0" r="0" b="0"/>
-            <wp:docPr id="1917317837" name="Picture 1917317837"/>
+            <wp:docPr id="787045450" name="Picture 787045450"/>
             <wp:cNvGraphicFramePr>
               <a:graphicFrameLocks xmlns:a="http://schemas.openxmlformats.org/drawingml/2006/main" noChangeAspect="1"/>
             </wp:cNvGraphicFramePr>
@@ -2517,44 +2523,30 @@
                   <pic:spPr>
                     <a:xfrm>
                       <a:off x="0" y="0"/>
-                      <a:ext cx="4458322" cy="5658641"/>
-                    </a:xfrm>
-                    <a:prstGeom prst="rect">
-                      <a:avLst/>
-                    </a:prstGeom>
-                  </pic:spPr>
-                </pic:pic>
-              </a:graphicData>
-            </a:graphic>
-          </wp:inline>
-        </w:drawing>
-      </w:r>
-    </w:p>
-    <w:p/>
-    <w:p/>
-    <w:p/>
-    <w:p/>
-    <w:p/>
-    <w:p/>
-    <w:p/>
-    <w:p/>
-    <w:p/>
-    <w:p/>
-    <w:p>
-      <w:r>
-        <w:t xml:space="preserve">38. Retrieve a list of couriers and their corresponding sender information (if available) </w:t>
-      </w:r>
-    </w:p>
-    <w:p>
-      <w:r>
-        <w:rPr>
-          <w:noProof/>
-        </w:rPr>
-        <w:drawing>
-          <wp:inline distT="0" distB="0" distL="0" distR="0" wp14:anchorId="2C0AA685" wp14:editId="1582494E">
-            <wp:extent cx="5210900" cy="3400900"/>
+                      <a:ext cx="4829175" cy="5724524"/>
+                    </a:xfrm>
+                    <a:prstGeom prst="rect">
+                      <a:avLst/>
+                    </a:prstGeom>
+                  </pic:spPr>
+                </pic:pic>
+              </a:graphicData>
+            </a:graphic>
+          </wp:inline>
+        </w:drawing>
+      </w:r>
+    </w:p>
+    <w:p>
+      <w:r>
+        <w:rPr>
+          <w:noProof/>
+        </w:rPr>
+        <w:lastRenderedPageBreak/>
+        <w:drawing>
+          <wp:inline distT="0" distB="0" distL="0" distR="0" wp14:anchorId="32E3E63B" wp14:editId="087C965B">
+            <wp:extent cx="4458322" cy="5658641"/>
             <wp:effectExtent l="0" t="0" r="0" b="0"/>
-            <wp:docPr id="1318366340" name="Picture 1318366340"/>
+            <wp:docPr id="1917317837" name="Picture 1917317837"/>
             <wp:cNvGraphicFramePr>
               <a:graphicFrameLocks xmlns:a="http://schemas.openxmlformats.org/drawingml/2006/main" noChangeAspect="1"/>
             </wp:cNvGraphicFramePr>
@@ -2580,35 +2572,44 @@
                   <pic:spPr>
                     <a:xfrm>
                       <a:off x="0" y="0"/>
-                      <a:ext cx="5210900" cy="3400900"/>
-                    </a:xfrm>
-                    <a:prstGeom prst="rect">
-                      <a:avLst/>
-                    </a:prstGeom>
-                  </pic:spPr>
-                </pic:pic>
-              </a:graphicData>
-            </a:graphic>
-          </wp:inline>
-        </w:drawing>
-      </w:r>
-    </w:p>
-    <w:p>
-      <w:r>
-        <w:t>39. Retrieve a list of couriers and their corresponding receiver information (if available):</w:t>
-      </w:r>
-    </w:p>
-    <w:p>
-      <w:r>
-        <w:rPr>
-          <w:noProof/>
-        </w:rPr>
-        <w:lastRenderedPageBreak/>
-        <w:drawing>
-          <wp:inline distT="0" distB="0" distL="0" distR="0" wp14:anchorId="6B394EEB" wp14:editId="263CB795">
-            <wp:extent cx="5706272" cy="4353532"/>
+                      <a:ext cx="4458322" cy="5658641"/>
+                    </a:xfrm>
+                    <a:prstGeom prst="rect">
+                      <a:avLst/>
+                    </a:prstGeom>
+                  </pic:spPr>
+                </pic:pic>
+              </a:graphicData>
+            </a:graphic>
+          </wp:inline>
+        </w:drawing>
+      </w:r>
+    </w:p>
+    <w:p/>
+    <w:p/>
+    <w:p/>
+    <w:p/>
+    <w:p/>
+    <w:p/>
+    <w:p/>
+    <w:p/>
+    <w:p/>
+    <w:p/>
+    <w:p>
+      <w:r>
+        <w:t xml:space="preserve">38. Retrieve a list of couriers and their corresponding sender information (if available) </w:t>
+      </w:r>
+    </w:p>
+    <w:p>
+      <w:r>
+        <w:rPr>
+          <w:noProof/>
+        </w:rPr>
+        <w:drawing>
+          <wp:inline distT="0" distB="0" distL="0" distR="0" wp14:anchorId="2C0AA685" wp14:editId="1582494E">
+            <wp:extent cx="5210900" cy="3400900"/>
             <wp:effectExtent l="0" t="0" r="0" b="0"/>
-            <wp:docPr id="1221322924" name="Picture 1221322924"/>
+            <wp:docPr id="1318366340" name="Picture 1318366340"/>
             <wp:cNvGraphicFramePr>
               <a:graphicFrameLocks xmlns:a="http://schemas.openxmlformats.org/drawingml/2006/main" noChangeAspect="1"/>
             </wp:cNvGraphicFramePr>
@@ -2634,26 +2635,22 @@
                   <pic:spPr>
                     <a:xfrm>
                       <a:off x="0" y="0"/>
-                      <a:ext cx="5706272" cy="4353532"/>
-                    </a:xfrm>
-                    <a:prstGeom prst="rect">
-                      <a:avLst/>
-                    </a:prstGeom>
-                  </pic:spPr>
-                </pic:pic>
-              </a:graphicData>
-            </a:graphic>
-          </wp:inline>
-        </w:drawing>
-      </w:r>
-      <w:r>
-        <w:t xml:space="preserve"> </w:t>
-      </w:r>
-    </w:p>
-    <w:p/>
-    <w:p>
-      <w:r>
-        <w:t xml:space="preserve">40. Retrieve a list of couriers along with the courier service details (if available): </w:t>
+                      <a:ext cx="5210900" cy="3400900"/>
+                    </a:xfrm>
+                    <a:prstGeom prst="rect">
+                      <a:avLst/>
+                    </a:prstGeom>
+                  </pic:spPr>
+                </pic:pic>
+              </a:graphicData>
+            </a:graphic>
+          </wp:inline>
+        </w:drawing>
+      </w:r>
+    </w:p>
+    <w:p>
+      <w:r>
+        <w:t>39. Retrieve a list of couriers and their corresponding receiver information (if available):</w:t>
       </w:r>
     </w:p>
     <w:p>
@@ -2663,10 +2660,10 @@
         </w:rPr>
         <w:lastRenderedPageBreak/>
         <w:drawing>
-          <wp:inline distT="0" distB="0" distL="0" distR="0" wp14:anchorId="408B9F47" wp14:editId="19AC7951">
-            <wp:extent cx="5724524" cy="4133850"/>
+          <wp:inline distT="0" distB="0" distL="0" distR="0" wp14:anchorId="6B394EEB" wp14:editId="263CB795">
+            <wp:extent cx="5706272" cy="4353532"/>
             <wp:effectExtent l="0" t="0" r="0" b="0"/>
-            <wp:docPr id="1535345999" name="Picture 1535345999"/>
+            <wp:docPr id="1221322924" name="Picture 1221322924"/>
             <wp:cNvGraphicFramePr>
               <a:graphicFrameLocks xmlns:a="http://schemas.openxmlformats.org/drawingml/2006/main" noChangeAspect="1"/>
             </wp:cNvGraphicFramePr>
@@ -2692,34 +2689,39 @@
                   <pic:spPr>
                     <a:xfrm>
                       <a:off x="0" y="0"/>
-                      <a:ext cx="5724524" cy="4133850"/>
-                    </a:xfrm>
-                    <a:prstGeom prst="rect">
-                      <a:avLst/>
-                    </a:prstGeom>
-                  </pic:spPr>
-                </pic:pic>
-              </a:graphicData>
-            </a:graphic>
-          </wp:inline>
-        </w:drawing>
-      </w:r>
-    </w:p>
-    <w:p>
-      <w:r>
-        <w:t>41. Retrieve a list of employees and the number of couriers assigned to each employee:</w:t>
-      </w:r>
-    </w:p>
-    <w:p>
-      <w:r>
-        <w:rPr>
-          <w:noProof/>
-        </w:rPr>
-        <w:drawing>
-          <wp:inline distT="0" distB="0" distL="0" distR="0" wp14:anchorId="46FD6E88" wp14:editId="64AC05F4">
-            <wp:extent cx="5724524" cy="3819525"/>
+                      <a:ext cx="5706272" cy="4353532"/>
+                    </a:xfrm>
+                    <a:prstGeom prst="rect">
+                      <a:avLst/>
+                    </a:prstGeom>
+                  </pic:spPr>
+                </pic:pic>
+              </a:graphicData>
+            </a:graphic>
+          </wp:inline>
+        </w:drawing>
+      </w:r>
+      <w:r>
+        <w:t xml:space="preserve"> </w:t>
+      </w:r>
+    </w:p>
+    <w:p/>
+    <w:p>
+      <w:r>
+        <w:t xml:space="preserve">40. Retrieve a list of couriers along with the courier service details (if available): </w:t>
+      </w:r>
+    </w:p>
+    <w:p>
+      <w:r>
+        <w:rPr>
+          <w:noProof/>
+        </w:rPr>
+        <w:lastRenderedPageBreak/>
+        <w:drawing>
+          <wp:inline distT="0" distB="0" distL="0" distR="0" wp14:anchorId="408B9F47" wp14:editId="19AC7951">
+            <wp:extent cx="5724524" cy="4133850"/>
             <wp:effectExtent l="0" t="0" r="0" b="0"/>
-            <wp:docPr id="1160580658" name="Picture 1160580658"/>
+            <wp:docPr id="1535345999" name="Picture 1535345999"/>
             <wp:cNvGraphicFramePr>
               <a:graphicFrameLocks xmlns:a="http://schemas.openxmlformats.org/drawingml/2006/main" noChangeAspect="1"/>
             </wp:cNvGraphicFramePr>
@@ -2745,38 +2747,34 @@
                   <pic:spPr>
                     <a:xfrm>
                       <a:off x="0" y="0"/>
-                      <a:ext cx="5724524" cy="3819525"/>
-                    </a:xfrm>
-                    <a:prstGeom prst="rect">
-                      <a:avLst/>
-                    </a:prstGeom>
-                  </pic:spPr>
-                </pic:pic>
-              </a:graphicData>
-            </a:graphic>
-          </wp:inline>
-        </w:drawing>
-      </w:r>
-      <w:r>
-        <w:t xml:space="preserve"> </w:t>
-      </w:r>
-    </w:p>
-    <w:p>
-      <w:r>
-        <w:t xml:space="preserve">42. Retrieve a list of locations and the total payment amount received at each location: </w:t>
-      </w:r>
-    </w:p>
-    <w:p>
-      <w:r>
-        <w:rPr>
-          <w:noProof/>
-        </w:rPr>
-        <w:lastRenderedPageBreak/>
-        <w:drawing>
-          <wp:inline distT="0" distB="0" distL="0" distR="0" wp14:anchorId="428F168B" wp14:editId="02025AE5">
-            <wp:extent cx="5724524" cy="4295775"/>
+                      <a:ext cx="5724524" cy="4133850"/>
+                    </a:xfrm>
+                    <a:prstGeom prst="rect">
+                      <a:avLst/>
+                    </a:prstGeom>
+                  </pic:spPr>
+                </pic:pic>
+              </a:graphicData>
+            </a:graphic>
+          </wp:inline>
+        </w:drawing>
+      </w:r>
+    </w:p>
+    <w:p>
+      <w:r>
+        <w:t>41. Retrieve a list of employees and the number of couriers assigned to each employee:</w:t>
+      </w:r>
+    </w:p>
+    <w:p>
+      <w:r>
+        <w:rPr>
+          <w:noProof/>
+        </w:rPr>
+        <w:drawing>
+          <wp:inline distT="0" distB="0" distL="0" distR="0" wp14:anchorId="46FD6E88" wp14:editId="64AC05F4">
+            <wp:extent cx="5724524" cy="3819525"/>
             <wp:effectExtent l="0" t="0" r="0" b="0"/>
-            <wp:docPr id="884541816" name="Picture 884541816"/>
+            <wp:docPr id="1160580658" name="Picture 1160580658"/>
             <wp:cNvGraphicFramePr>
               <a:graphicFrameLocks xmlns:a="http://schemas.openxmlformats.org/drawingml/2006/main" noChangeAspect="1"/>
             </wp:cNvGraphicFramePr>
@@ -2802,42 +2800,38 @@
                   <pic:spPr>
                     <a:xfrm>
                       <a:off x="0" y="0"/>
-                      <a:ext cx="5724524" cy="4295775"/>
-                    </a:xfrm>
-                    <a:prstGeom prst="rect">
-                      <a:avLst/>
-                    </a:prstGeom>
-                  </pic:spPr>
-                </pic:pic>
-              </a:graphicData>
-            </a:graphic>
-          </wp:inline>
-        </w:drawing>
-      </w:r>
-    </w:p>
-    <w:p>
-      <w:r>
-        <w:t xml:space="preserve">43. Retrieve all couriers sent by the same sender (based on </w:t>
-      </w:r>
-      <w:proofErr w:type="spellStart"/>
-      <w:r>
-        <w:t>SenderName</w:t>
-      </w:r>
-      <w:proofErr w:type="spellEnd"/>
-      <w:r>
-        <w:t xml:space="preserve">). </w:t>
-      </w:r>
-    </w:p>
-    <w:p>
-      <w:r>
-        <w:rPr>
-          <w:noProof/>
-        </w:rPr>
-        <w:drawing>
-          <wp:inline distT="0" distB="0" distL="0" distR="0" wp14:anchorId="5035BC41" wp14:editId="58821DBC">
-            <wp:extent cx="3505689" cy="3296110"/>
+                      <a:ext cx="5724524" cy="3819525"/>
+                    </a:xfrm>
+                    <a:prstGeom prst="rect">
+                      <a:avLst/>
+                    </a:prstGeom>
+                  </pic:spPr>
+                </pic:pic>
+              </a:graphicData>
+            </a:graphic>
+          </wp:inline>
+        </w:drawing>
+      </w:r>
+      <w:r>
+        <w:t xml:space="preserve"> </w:t>
+      </w:r>
+    </w:p>
+    <w:p>
+      <w:r>
+        <w:t xml:space="preserve">42. Retrieve a list of locations and the total payment amount received at each location: </w:t>
+      </w:r>
+    </w:p>
+    <w:p>
+      <w:r>
+        <w:rPr>
+          <w:noProof/>
+        </w:rPr>
+        <w:lastRenderedPageBreak/>
+        <w:drawing>
+          <wp:inline distT="0" distB="0" distL="0" distR="0" wp14:anchorId="428F168B" wp14:editId="02025AE5">
+            <wp:extent cx="5724524" cy="4295775"/>
             <wp:effectExtent l="0" t="0" r="0" b="0"/>
-            <wp:docPr id="1596024572" name="Picture 1596024572"/>
+            <wp:docPr id="884541816" name="Picture 884541816"/>
             <wp:cNvGraphicFramePr>
               <a:graphicFrameLocks xmlns:a="http://schemas.openxmlformats.org/drawingml/2006/main" noChangeAspect="1"/>
             </wp:cNvGraphicFramePr>
@@ -2863,36 +2857,42 @@
                   <pic:spPr>
                     <a:xfrm>
                       <a:off x="0" y="0"/>
-                      <a:ext cx="3505689" cy="3296110"/>
-                    </a:xfrm>
-                    <a:prstGeom prst="rect">
-                      <a:avLst/>
-                    </a:prstGeom>
-                  </pic:spPr>
-                </pic:pic>
-              </a:graphicData>
-            </a:graphic>
-          </wp:inline>
-        </w:drawing>
-      </w:r>
-    </w:p>
-    <w:p/>
-    <w:p>
-      <w:r>
-        <w:t xml:space="preserve">44. List all employees who share the same role. </w:t>
-      </w:r>
-    </w:p>
-    <w:p>
-      <w:r>
-        <w:rPr>
-          <w:noProof/>
-        </w:rPr>
-        <w:lastRenderedPageBreak/>
-        <w:drawing>
-          <wp:inline distT="0" distB="0" distL="0" distR="0" wp14:anchorId="6C8C6E76" wp14:editId="572B23C4">
-            <wp:extent cx="4772692" cy="3143688"/>
+                      <a:ext cx="5724524" cy="4295775"/>
+                    </a:xfrm>
+                    <a:prstGeom prst="rect">
+                      <a:avLst/>
+                    </a:prstGeom>
+                  </pic:spPr>
+                </pic:pic>
+              </a:graphicData>
+            </a:graphic>
+          </wp:inline>
+        </w:drawing>
+      </w:r>
+    </w:p>
+    <w:p>
+      <w:r>
+        <w:t xml:space="preserve">43. Retrieve all couriers sent by the same sender (based on </w:t>
+      </w:r>
+      <w:proofErr w:type="spellStart"/>
+      <w:r>
+        <w:t>SenderName</w:t>
+      </w:r>
+      <w:proofErr w:type="spellEnd"/>
+      <w:r>
+        <w:t xml:space="preserve">). </w:t>
+      </w:r>
+    </w:p>
+    <w:p>
+      <w:r>
+        <w:rPr>
+          <w:noProof/>
+        </w:rPr>
+        <w:drawing>
+          <wp:inline distT="0" distB="0" distL="0" distR="0" wp14:anchorId="5035BC41" wp14:editId="58821DBC">
+            <wp:extent cx="3505689" cy="3296110"/>
             <wp:effectExtent l="0" t="0" r="0" b="0"/>
-            <wp:docPr id="1732859611" name="Picture 1732859611"/>
+            <wp:docPr id="1596024572" name="Picture 1596024572"/>
             <wp:cNvGraphicFramePr>
               <a:graphicFrameLocks xmlns:a="http://schemas.openxmlformats.org/drawingml/2006/main" noChangeAspect="1"/>
             </wp:cNvGraphicFramePr>
@@ -2918,34 +2918,36 @@
                   <pic:spPr>
                     <a:xfrm>
                       <a:off x="0" y="0"/>
-                      <a:ext cx="4772692" cy="3143688"/>
-                    </a:xfrm>
-                    <a:prstGeom prst="rect">
-                      <a:avLst/>
-                    </a:prstGeom>
-                  </pic:spPr>
-                </pic:pic>
-              </a:graphicData>
-            </a:graphic>
-          </wp:inline>
-        </w:drawing>
-      </w:r>
-    </w:p>
-    <w:p>
-      <w:r>
-        <w:t xml:space="preserve">45. Retrieve all payments made for couriers sent from the same location. </w:t>
-      </w:r>
-    </w:p>
-    <w:p>
-      <w:r>
-        <w:rPr>
-          <w:noProof/>
-        </w:rPr>
-        <w:drawing>
-          <wp:inline distT="0" distB="0" distL="0" distR="0" wp14:anchorId="0D1250D6" wp14:editId="01F2018F">
-            <wp:extent cx="4134427" cy="3543794"/>
+                      <a:ext cx="3505689" cy="3296110"/>
+                    </a:xfrm>
+                    <a:prstGeom prst="rect">
+                      <a:avLst/>
+                    </a:prstGeom>
+                  </pic:spPr>
+                </pic:pic>
+              </a:graphicData>
+            </a:graphic>
+          </wp:inline>
+        </w:drawing>
+      </w:r>
+    </w:p>
+    <w:p/>
+    <w:p>
+      <w:r>
+        <w:t xml:space="preserve">44. List all employees who share the same role. </w:t>
+      </w:r>
+    </w:p>
+    <w:p>
+      <w:r>
+        <w:rPr>
+          <w:noProof/>
+        </w:rPr>
+        <w:lastRenderedPageBreak/>
+        <w:drawing>
+          <wp:inline distT="0" distB="0" distL="0" distR="0" wp14:anchorId="6C8C6E76" wp14:editId="572B23C4">
+            <wp:extent cx="4772692" cy="3143688"/>
             <wp:effectExtent l="0" t="0" r="0" b="0"/>
-            <wp:docPr id="1693610129" name="Picture 1693610129"/>
+            <wp:docPr id="1732859611" name="Picture 1732859611"/>
             <wp:cNvGraphicFramePr>
               <a:graphicFrameLocks xmlns:a="http://schemas.openxmlformats.org/drawingml/2006/main" noChangeAspect="1"/>
             </wp:cNvGraphicFramePr>
@@ -2971,47 +2973,34 @@
                   <pic:spPr>
                     <a:xfrm>
                       <a:off x="0" y="0"/>
-                      <a:ext cx="4134427" cy="3543794"/>
-                    </a:xfrm>
-                    <a:prstGeom prst="rect">
-                      <a:avLst/>
-                    </a:prstGeom>
-                  </pic:spPr>
-                </pic:pic>
-              </a:graphicData>
-            </a:graphic>
-          </wp:inline>
-        </w:drawing>
-      </w:r>
-    </w:p>
-    <w:p/>
-    <w:p/>
-    <w:p/>
-    <w:p/>
-    <w:p>
-      <w:r>
-        <w:t xml:space="preserve">46. Retrieve all couriers sent from the same location (based on </w:t>
-      </w:r>
-      <w:proofErr w:type="spellStart"/>
-      <w:r>
-        <w:t>SenderAddress</w:t>
-      </w:r>
-      <w:proofErr w:type="spellEnd"/>
-      <w:r>
-        <w:t xml:space="preserve">). </w:t>
-      </w:r>
-    </w:p>
-    <w:p>
-      <w:r>
-        <w:rPr>
-          <w:noProof/>
-        </w:rPr>
-        <w:lastRenderedPageBreak/>
-        <w:drawing>
-          <wp:inline distT="0" distB="0" distL="0" distR="0" wp14:anchorId="2B02EF87" wp14:editId="57C92F46">
-            <wp:extent cx="4010585" cy="3353268"/>
+                      <a:ext cx="4772692" cy="3143688"/>
+                    </a:xfrm>
+                    <a:prstGeom prst="rect">
+                      <a:avLst/>
+                    </a:prstGeom>
+                  </pic:spPr>
+                </pic:pic>
+              </a:graphicData>
+            </a:graphic>
+          </wp:inline>
+        </w:drawing>
+      </w:r>
+    </w:p>
+    <w:p>
+      <w:r>
+        <w:t xml:space="preserve">45. Retrieve all payments made for couriers sent from the same location. </w:t>
+      </w:r>
+    </w:p>
+    <w:p>
+      <w:r>
+        <w:rPr>
+          <w:noProof/>
+        </w:rPr>
+        <w:drawing>
+          <wp:inline distT="0" distB="0" distL="0" distR="0" wp14:anchorId="0D1250D6" wp14:editId="01F2018F">
+            <wp:extent cx="4134427" cy="3543794"/>
             <wp:effectExtent l="0" t="0" r="0" b="0"/>
-            <wp:docPr id="1888634920" name="Picture 1888634920"/>
+            <wp:docPr id="1693610129" name="Picture 1693610129"/>
             <wp:cNvGraphicFramePr>
               <a:graphicFrameLocks xmlns:a="http://schemas.openxmlformats.org/drawingml/2006/main" noChangeAspect="1"/>
             </wp:cNvGraphicFramePr>
@@ -3037,34 +3026,47 @@
                   <pic:spPr>
                     <a:xfrm>
                       <a:off x="0" y="0"/>
-                      <a:ext cx="4010585" cy="3353268"/>
-                    </a:xfrm>
-                    <a:prstGeom prst="rect">
-                      <a:avLst/>
-                    </a:prstGeom>
-                  </pic:spPr>
-                </pic:pic>
-              </a:graphicData>
-            </a:graphic>
-          </wp:inline>
-        </w:drawing>
-      </w:r>
-    </w:p>
-    <w:p>
-      <w:r>
-        <w:t xml:space="preserve">47. List employees and the number of couriers they have delivered: </w:t>
-      </w:r>
-    </w:p>
-    <w:p>
-      <w:r>
-        <w:rPr>
-          <w:noProof/>
-        </w:rPr>
-        <w:drawing>
-          <wp:inline distT="0" distB="0" distL="0" distR="0" wp14:anchorId="34A8DECB" wp14:editId="78E8160A">
-            <wp:extent cx="5724524" cy="3143250"/>
+                      <a:ext cx="4134427" cy="3543794"/>
+                    </a:xfrm>
+                    <a:prstGeom prst="rect">
+                      <a:avLst/>
+                    </a:prstGeom>
+                  </pic:spPr>
+                </pic:pic>
+              </a:graphicData>
+            </a:graphic>
+          </wp:inline>
+        </w:drawing>
+      </w:r>
+    </w:p>
+    <w:p/>
+    <w:p/>
+    <w:p/>
+    <w:p/>
+    <w:p>
+      <w:r>
+        <w:t xml:space="preserve">46. Retrieve all couriers sent from the same location (based on </w:t>
+      </w:r>
+      <w:proofErr w:type="spellStart"/>
+      <w:r>
+        <w:t>SenderAddress</w:t>
+      </w:r>
+      <w:proofErr w:type="spellEnd"/>
+      <w:r>
+        <w:t xml:space="preserve">). </w:t>
+      </w:r>
+    </w:p>
+    <w:p>
+      <w:r>
+        <w:rPr>
+          <w:noProof/>
+        </w:rPr>
+        <w:lastRenderedPageBreak/>
+        <w:drawing>
+          <wp:inline distT="0" distB="0" distL="0" distR="0" wp14:anchorId="2B02EF87" wp14:editId="57C92F46">
+            <wp:extent cx="4010585" cy="3353268"/>
             <wp:effectExtent l="0" t="0" r="0" b="0"/>
-            <wp:docPr id="1899166298" name="Picture 1899166298"/>
+            <wp:docPr id="1888634920" name="Picture 1888634920"/>
             <wp:cNvGraphicFramePr>
               <a:graphicFrameLocks xmlns:a="http://schemas.openxmlformats.org/drawingml/2006/main" noChangeAspect="1"/>
             </wp:cNvGraphicFramePr>
@@ -3090,39 +3092,34 @@
                   <pic:spPr>
                     <a:xfrm>
                       <a:off x="0" y="0"/>
-                      <a:ext cx="5724524" cy="3143250"/>
-                    </a:xfrm>
-                    <a:prstGeom prst="rect">
-                      <a:avLst/>
-                    </a:prstGeom>
-                  </pic:spPr>
-                </pic:pic>
-              </a:graphicData>
-            </a:graphic>
-          </wp:inline>
-        </w:drawing>
-      </w:r>
-    </w:p>
-    <w:p/>
-    <w:p/>
-    <w:p/>
-    <w:p/>
-    <w:p>
-      <w:r>
-        <w:t>48. Find couriers that were paid an amount greater than the cost of their respective courier services</w:t>
-      </w:r>
-    </w:p>
-    <w:p>
-      <w:r>
-        <w:rPr>
-          <w:noProof/>
-        </w:rPr>
-        <w:lastRenderedPageBreak/>
-        <w:drawing>
-          <wp:inline distT="0" distB="0" distL="0" distR="0" wp14:anchorId="2DF3B9E3" wp14:editId="1402C3BC">
-            <wp:extent cx="5306168" cy="4239216"/>
+                      <a:ext cx="4010585" cy="3353268"/>
+                    </a:xfrm>
+                    <a:prstGeom prst="rect">
+                      <a:avLst/>
+                    </a:prstGeom>
+                  </pic:spPr>
+                </pic:pic>
+              </a:graphicData>
+            </a:graphic>
+          </wp:inline>
+        </w:drawing>
+      </w:r>
+    </w:p>
+    <w:p>
+      <w:r>
+        <w:t xml:space="preserve">47. List employees and the number of couriers they have delivered: </w:t>
+      </w:r>
+    </w:p>
+    <w:p>
+      <w:r>
+        <w:rPr>
+          <w:noProof/>
+        </w:rPr>
+        <w:drawing>
+          <wp:inline distT="0" distB="0" distL="0" distR="0" wp14:anchorId="34A8DECB" wp14:editId="78E8160A">
+            <wp:extent cx="5724524" cy="3143250"/>
             <wp:effectExtent l="0" t="0" r="0" b="0"/>
-            <wp:docPr id="760328725" name="Picture 760328725"/>
+            <wp:docPr id="1899166298" name="Picture 1899166298"/>
             <wp:cNvGraphicFramePr>
               <a:graphicFrameLocks xmlns:a="http://schemas.openxmlformats.org/drawingml/2006/main" noChangeAspect="1"/>
             </wp:cNvGraphicFramePr>
@@ -3148,53 +3145,39 @@
                   <pic:spPr>
                     <a:xfrm>
                       <a:off x="0" y="0"/>
-                      <a:ext cx="5306168" cy="4239216"/>
-                    </a:xfrm>
-                    <a:prstGeom prst="rect">
-                      <a:avLst/>
-                    </a:prstGeom>
-                  </pic:spPr>
-                </pic:pic>
-              </a:graphicData>
-            </a:graphic>
-          </wp:inline>
-        </w:drawing>
-      </w:r>
-    </w:p>
-    <w:p/>
-    <w:p>
-      <w:r>
-        <w:t xml:space="preserve">Scope: Inner Queries, Non Equi Joins, Equi </w:t>
-      </w:r>
-      <w:proofErr w:type="spellStart"/>
-      <w:proofErr w:type="gramStart"/>
-      <w:r>
-        <w:t>joins,Exist</w:t>
-      </w:r>
-      <w:proofErr w:type="gramEnd"/>
-      <w:r>
-        <w:t>,Any,All</w:t>
-      </w:r>
-      <w:proofErr w:type="spellEnd"/>
-      <w:r>
-        <w:t xml:space="preserve"> </w:t>
-      </w:r>
-    </w:p>
-    <w:p>
-      <w:r>
-        <w:t xml:space="preserve">49. Find couriers that have a weight greater than the average weight of all couriers </w:t>
-      </w:r>
-    </w:p>
-    <w:p>
-      <w:r>
-        <w:rPr>
-          <w:noProof/>
-        </w:rPr>
-        <w:drawing>
-          <wp:inline distT="0" distB="0" distL="0" distR="0" wp14:anchorId="2C759E51" wp14:editId="2D40F636">
-            <wp:extent cx="5724524" cy="1447800"/>
+                      <a:ext cx="5724524" cy="3143250"/>
+                    </a:xfrm>
+                    <a:prstGeom prst="rect">
+                      <a:avLst/>
+                    </a:prstGeom>
+                  </pic:spPr>
+                </pic:pic>
+              </a:graphicData>
+            </a:graphic>
+          </wp:inline>
+        </w:drawing>
+      </w:r>
+    </w:p>
+    <w:p/>
+    <w:p/>
+    <w:p/>
+    <w:p/>
+    <w:p>
+      <w:r>
+        <w:t>48. Find couriers that were paid an amount greater than the cost of their respective courier services</w:t>
+      </w:r>
+    </w:p>
+    <w:p>
+      <w:r>
+        <w:rPr>
+          <w:noProof/>
+        </w:rPr>
+        <w:lastRenderedPageBreak/>
+        <w:drawing>
+          <wp:inline distT="0" distB="0" distL="0" distR="0" wp14:anchorId="2DF3B9E3" wp14:editId="1402C3BC">
+            <wp:extent cx="5306168" cy="4239216"/>
             <wp:effectExtent l="0" t="0" r="0" b="0"/>
-            <wp:docPr id="762098357" name="Picture 762098357"/>
+            <wp:docPr id="760328725" name="Picture 760328725"/>
             <wp:cNvGraphicFramePr>
               <a:graphicFrameLocks xmlns:a="http://schemas.openxmlformats.org/drawingml/2006/main" noChangeAspect="1"/>
             </wp:cNvGraphicFramePr>
@@ -3220,39 +3203,53 @@
                   <pic:spPr>
                     <a:xfrm>
                       <a:off x="0" y="0"/>
-                      <a:ext cx="5724524" cy="1447800"/>
-                    </a:xfrm>
-                    <a:prstGeom prst="rect">
-                      <a:avLst/>
-                    </a:prstGeom>
-                  </pic:spPr>
-                </pic:pic>
-              </a:graphicData>
-            </a:graphic>
-          </wp:inline>
-        </w:drawing>
-      </w:r>
-    </w:p>
-    <w:p/>
-    <w:p/>
-    <w:p/>
-    <w:p/>
-    <w:p>
-      <w:r>
-        <w:t xml:space="preserve">50. Find the names of all employees who have a salary greater than the average salary: </w:t>
-      </w:r>
-    </w:p>
-    <w:p>
-      <w:r>
-        <w:rPr>
-          <w:noProof/>
-        </w:rPr>
-        <w:lastRenderedPageBreak/>
-        <w:drawing>
-          <wp:inline distT="0" distB="0" distL="0" distR="0" wp14:anchorId="059E5B82" wp14:editId="0DCD706B">
-            <wp:extent cx="4591692" cy="3238952"/>
+                      <a:ext cx="5306168" cy="4239216"/>
+                    </a:xfrm>
+                    <a:prstGeom prst="rect">
+                      <a:avLst/>
+                    </a:prstGeom>
+                  </pic:spPr>
+                </pic:pic>
+              </a:graphicData>
+            </a:graphic>
+          </wp:inline>
+        </w:drawing>
+      </w:r>
+    </w:p>
+    <w:p/>
+    <w:p>
+      <w:r>
+        <w:t xml:space="preserve">Scope: Inner Queries, Non Equi Joins, Equi </w:t>
+      </w:r>
+      <w:proofErr w:type="spellStart"/>
+      <w:proofErr w:type="gramStart"/>
+      <w:r>
+        <w:t>joins,Exist</w:t>
+      </w:r>
+      <w:proofErr w:type="gramEnd"/>
+      <w:r>
+        <w:t>,Any,All</w:t>
+      </w:r>
+      <w:proofErr w:type="spellEnd"/>
+      <w:r>
+        <w:t xml:space="preserve"> </w:t>
+      </w:r>
+    </w:p>
+    <w:p>
+      <w:r>
+        <w:t xml:space="preserve">49. Find couriers that have a weight greater than the average weight of all couriers </w:t>
+      </w:r>
+    </w:p>
+    <w:p>
+      <w:r>
+        <w:rPr>
+          <w:noProof/>
+        </w:rPr>
+        <w:drawing>
+          <wp:inline distT="0" distB="0" distL="0" distR="0" wp14:anchorId="2C759E51" wp14:editId="2D40F636">
+            <wp:extent cx="5724524" cy="1447800"/>
             <wp:effectExtent l="0" t="0" r="0" b="0"/>
-            <wp:docPr id="1368637563" name="Picture 1368637563"/>
+            <wp:docPr id="762098357" name="Picture 762098357"/>
             <wp:cNvGraphicFramePr>
               <a:graphicFrameLocks xmlns:a="http://schemas.openxmlformats.org/drawingml/2006/main" noChangeAspect="1"/>
             </wp:cNvGraphicFramePr>
@@ -3278,34 +3275,39 @@
                   <pic:spPr>
                     <a:xfrm>
                       <a:off x="0" y="0"/>
-                      <a:ext cx="4591692" cy="3238952"/>
-                    </a:xfrm>
-                    <a:prstGeom prst="rect">
-                      <a:avLst/>
-                    </a:prstGeom>
-                  </pic:spPr>
-                </pic:pic>
-              </a:graphicData>
-            </a:graphic>
-          </wp:inline>
-        </w:drawing>
-      </w:r>
-    </w:p>
-    <w:p>
-      <w:r>
-        <w:t xml:space="preserve">51. Find the total cost of all courier services where the cost is less than the maximum cost </w:t>
-      </w:r>
-    </w:p>
-    <w:p>
-      <w:r>
-        <w:rPr>
-          <w:noProof/>
-        </w:rPr>
-        <w:drawing>
-          <wp:inline distT="0" distB="0" distL="0" distR="0" wp14:anchorId="2D8E22D5" wp14:editId="3A26A058">
-            <wp:extent cx="4706006" cy="2476846"/>
+                      <a:ext cx="5724524" cy="1447800"/>
+                    </a:xfrm>
+                    <a:prstGeom prst="rect">
+                      <a:avLst/>
+                    </a:prstGeom>
+                  </pic:spPr>
+                </pic:pic>
+              </a:graphicData>
+            </a:graphic>
+          </wp:inline>
+        </w:drawing>
+      </w:r>
+    </w:p>
+    <w:p/>
+    <w:p/>
+    <w:p/>
+    <w:p/>
+    <w:p>
+      <w:r>
+        <w:t xml:space="preserve">50. Find the names of all employees who have a salary greater than the average salary: </w:t>
+      </w:r>
+    </w:p>
+    <w:p>
+      <w:r>
+        <w:rPr>
+          <w:noProof/>
+        </w:rPr>
+        <w:lastRenderedPageBreak/>
+        <w:drawing>
+          <wp:inline distT="0" distB="0" distL="0" distR="0" wp14:anchorId="059E5B82" wp14:editId="0DCD706B">
+            <wp:extent cx="4591692" cy="3238952"/>
             <wp:effectExtent l="0" t="0" r="0" b="0"/>
-            <wp:docPr id="1305389526" name="Picture 1305389526"/>
+            <wp:docPr id="1368637563" name="Picture 1368637563"/>
             <wp:cNvGraphicFramePr>
               <a:graphicFrameLocks xmlns:a="http://schemas.openxmlformats.org/drawingml/2006/main" noChangeAspect="1"/>
             </wp:cNvGraphicFramePr>
@@ -3331,41 +3333,34 @@
                   <pic:spPr>
                     <a:xfrm>
                       <a:off x="0" y="0"/>
-                      <a:ext cx="4706006" cy="2476846"/>
-                    </a:xfrm>
-                    <a:prstGeom prst="rect">
-                      <a:avLst/>
-                    </a:prstGeom>
-                  </pic:spPr>
-                </pic:pic>
-              </a:graphicData>
-            </a:graphic>
-          </wp:inline>
-        </w:drawing>
-      </w:r>
-    </w:p>
-    <w:p/>
-    <w:p/>
-    <w:p/>
-    <w:p/>
-    <w:p/>
-    <w:p/>
-    <w:p>
-      <w:r>
-        <w:t xml:space="preserve">52. Find all couriers that have been paid for </w:t>
-      </w:r>
-    </w:p>
-    <w:p>
-      <w:r>
-        <w:rPr>
-          <w:noProof/>
-        </w:rPr>
-        <w:lastRenderedPageBreak/>
-        <w:drawing>
-          <wp:inline distT="0" distB="0" distL="0" distR="0" wp14:anchorId="64F2E55B" wp14:editId="03152566">
-            <wp:extent cx="5724524" cy="2219325"/>
+                      <a:ext cx="4591692" cy="3238952"/>
+                    </a:xfrm>
+                    <a:prstGeom prst="rect">
+                      <a:avLst/>
+                    </a:prstGeom>
+                  </pic:spPr>
+                </pic:pic>
+              </a:graphicData>
+            </a:graphic>
+          </wp:inline>
+        </w:drawing>
+      </w:r>
+    </w:p>
+    <w:p>
+      <w:r>
+        <w:t xml:space="preserve">51. Find the total cost of all courier services where the cost is less than the maximum cost </w:t>
+      </w:r>
+    </w:p>
+    <w:p>
+      <w:r>
+        <w:rPr>
+          <w:noProof/>
+        </w:rPr>
+        <w:drawing>
+          <wp:inline distT="0" distB="0" distL="0" distR="0" wp14:anchorId="2D8E22D5" wp14:editId="3A26A058">
+            <wp:extent cx="4706006" cy="2476846"/>
             <wp:effectExtent l="0" t="0" r="0" b="0"/>
-            <wp:docPr id="355982715" name="Picture 355982715"/>
+            <wp:docPr id="1305389526" name="Picture 1305389526"/>
             <wp:cNvGraphicFramePr>
               <a:graphicFrameLocks xmlns:a="http://schemas.openxmlformats.org/drawingml/2006/main" noChangeAspect="1"/>
             </wp:cNvGraphicFramePr>
@@ -3391,34 +3386,41 @@
                   <pic:spPr>
                     <a:xfrm>
                       <a:off x="0" y="0"/>
-                      <a:ext cx="5724524" cy="2219325"/>
-                    </a:xfrm>
-                    <a:prstGeom prst="rect">
-                      <a:avLst/>
-                    </a:prstGeom>
-                  </pic:spPr>
-                </pic:pic>
-              </a:graphicData>
-            </a:graphic>
-          </wp:inline>
-        </w:drawing>
-      </w:r>
-    </w:p>
-    <w:p>
-      <w:r>
-        <w:t xml:space="preserve">53. Find the locations where the maximum payment amount was made </w:t>
-      </w:r>
-    </w:p>
-    <w:p>
-      <w:r>
-        <w:rPr>
-          <w:noProof/>
-        </w:rPr>
-        <w:drawing>
-          <wp:inline distT="0" distB="0" distL="0" distR="0" wp14:anchorId="3871D3F1" wp14:editId="601D673B">
-            <wp:extent cx="5029904" cy="2724530"/>
+                      <a:ext cx="4706006" cy="2476846"/>
+                    </a:xfrm>
+                    <a:prstGeom prst="rect">
+                      <a:avLst/>
+                    </a:prstGeom>
+                  </pic:spPr>
+                </pic:pic>
+              </a:graphicData>
+            </a:graphic>
+          </wp:inline>
+        </w:drawing>
+      </w:r>
+    </w:p>
+    <w:p/>
+    <w:p/>
+    <w:p/>
+    <w:p/>
+    <w:p/>
+    <w:p/>
+    <w:p>
+      <w:r>
+        <w:t xml:space="preserve">52. Find all couriers that have been paid for </w:t>
+      </w:r>
+    </w:p>
+    <w:p>
+      <w:r>
+        <w:rPr>
+          <w:noProof/>
+        </w:rPr>
+        <w:lastRenderedPageBreak/>
+        <w:drawing>
+          <wp:inline distT="0" distB="0" distL="0" distR="0" wp14:anchorId="64F2E55B" wp14:editId="03152566">
+            <wp:extent cx="5724524" cy="2219325"/>
             <wp:effectExtent l="0" t="0" r="0" b="0"/>
-            <wp:docPr id="685527273" name="Picture 685527273"/>
+            <wp:docPr id="355982715" name="Picture 355982715"/>
             <wp:cNvGraphicFramePr>
               <a:graphicFrameLocks xmlns:a="http://schemas.openxmlformats.org/drawingml/2006/main" noChangeAspect="1"/>
             </wp:cNvGraphicFramePr>
@@ -3444,47 +3446,34 @@
                   <pic:spPr>
                     <a:xfrm>
                       <a:off x="0" y="0"/>
-                      <a:ext cx="5029904" cy="2724530"/>
-                    </a:xfrm>
-                    <a:prstGeom prst="rect">
-                      <a:avLst/>
-                    </a:prstGeom>
-                  </pic:spPr>
-                </pic:pic>
-              </a:graphicData>
-            </a:graphic>
-          </wp:inline>
-        </w:drawing>
-      </w:r>
-    </w:p>
-    <w:p>
-      <w:r>
-        <w:t xml:space="preserve">54. Find all couriers whose weight is greater than the weight of all couriers sent by a specific sender </w:t>
-      </w:r>
-    </w:p>
-    <w:p>
-      <w:r>
-        <w:t>(e.g., '</w:t>
-      </w:r>
-      <w:proofErr w:type="spellStart"/>
-      <w:r>
-        <w:t>SenderName</w:t>
-      </w:r>
-      <w:proofErr w:type="spellEnd"/>
-      <w:r>
-        <w:t>'):</w:t>
-      </w:r>
-    </w:p>
-    <w:p>
-      <w:r>
-        <w:rPr>
-          <w:noProof/>
-        </w:rPr>
-        <w:drawing>
-          <wp:inline distT="0" distB="0" distL="0" distR="0" wp14:anchorId="597D21E5" wp14:editId="56386460">
-            <wp:extent cx="5724524" cy="1571625"/>
+                      <a:ext cx="5724524" cy="2219325"/>
+                    </a:xfrm>
+                    <a:prstGeom prst="rect">
+                      <a:avLst/>
+                    </a:prstGeom>
+                  </pic:spPr>
+                </pic:pic>
+              </a:graphicData>
+            </a:graphic>
+          </wp:inline>
+        </w:drawing>
+      </w:r>
+    </w:p>
+    <w:p>
+      <w:r>
+        <w:t xml:space="preserve">53. Find the locations where the maximum payment amount was made </w:t>
+      </w:r>
+    </w:p>
+    <w:p>
+      <w:r>
+        <w:rPr>
+          <w:noProof/>
+        </w:rPr>
+        <w:drawing>
+          <wp:inline distT="0" distB="0" distL="0" distR="0" wp14:anchorId="3871D3F1" wp14:editId="601D673B">
+            <wp:extent cx="5029904" cy="2724530"/>
             <wp:effectExtent l="0" t="0" r="0" b="0"/>
-            <wp:docPr id="577063778" name="Picture 577063778"/>
+            <wp:docPr id="685527273" name="Picture 685527273"/>
             <wp:cNvGraphicFramePr>
               <a:graphicFrameLocks xmlns:a="http://schemas.openxmlformats.org/drawingml/2006/main" noChangeAspect="1"/>
             </wp:cNvGraphicFramePr>
@@ -3510,6 +3499,72 @@
                   <pic:spPr>
                     <a:xfrm>
                       <a:off x="0" y="0"/>
+                      <a:ext cx="5029904" cy="2724530"/>
+                    </a:xfrm>
+                    <a:prstGeom prst="rect">
+                      <a:avLst/>
+                    </a:prstGeom>
+                  </pic:spPr>
+                </pic:pic>
+              </a:graphicData>
+            </a:graphic>
+          </wp:inline>
+        </w:drawing>
+      </w:r>
+    </w:p>
+    <w:p>
+      <w:r>
+        <w:t xml:space="preserve">54. Find all couriers whose weight is greater than the weight of all couriers sent by a specific sender </w:t>
+      </w:r>
+    </w:p>
+    <w:p>
+      <w:r>
+        <w:t>(e.g., '</w:t>
+      </w:r>
+      <w:proofErr w:type="spellStart"/>
+      <w:r>
+        <w:t>SenderName</w:t>
+      </w:r>
+      <w:proofErr w:type="spellEnd"/>
+      <w:r>
+        <w:t>'):</w:t>
+      </w:r>
+    </w:p>
+    <w:p>
+      <w:r>
+        <w:rPr>
+          <w:noProof/>
+        </w:rPr>
+        <w:drawing>
+          <wp:inline distT="0" distB="0" distL="0" distR="0" wp14:anchorId="597D21E5" wp14:editId="56386460">
+            <wp:extent cx="5724524" cy="1571625"/>
+            <wp:effectExtent l="0" t="0" r="0" b="0"/>
+            <wp:docPr id="577063778" name="Picture 577063778"/>
+            <wp:cNvGraphicFramePr>
+              <a:graphicFrameLocks xmlns:a="http://schemas.openxmlformats.org/drawingml/2006/main" noChangeAspect="1"/>
+            </wp:cNvGraphicFramePr>
+            <a:graphic xmlns:a="http://schemas.openxmlformats.org/drawingml/2006/main">
+              <a:graphicData uri="http://schemas.openxmlformats.org/drawingml/2006/picture">
+                <pic:pic xmlns:pic="http://schemas.openxmlformats.org/drawingml/2006/picture">
+                  <pic:nvPicPr>
+                    <pic:cNvPr id="0" name=""/>
+                    <pic:cNvPicPr/>
+                  </pic:nvPicPr>
+                  <pic:blipFill>
+                    <a:blip r:embed="rId69">
+                      <a:extLst>
+                        <a:ext uri="{28A0092B-C50C-407E-A947-70E740481C1C}">
+                          <a14:useLocalDpi xmlns:a14="http://schemas.microsoft.com/office/drawing/2010/main" val="0"/>
+                        </a:ext>
+                      </a:extLst>
+                    </a:blip>
+                    <a:stretch>
+                      <a:fillRect/>
+                    </a:stretch>
+                  </pic:blipFill>
+                  <pic:spPr>
+                    <a:xfrm>
+                      <a:off x="0" y="0"/>
                       <a:ext cx="5724524" cy="1571625"/>
                     </a:xfrm>
                     <a:prstGeom prst="rect">
@@ -3587,7 +3642,7 @@
                     <pic:cNvPicPr/>
                   </pic:nvPicPr>
                   <pic:blipFill>
-                    <a:blip r:embed="rId69"/>
+                    <a:blip r:embed="rId70"/>
                     <a:stretch>
                       <a:fillRect/>
                     </a:stretch>
@@ -3629,7 +3684,7 @@
                     <pic:cNvPicPr/>
                   </pic:nvPicPr>
                   <pic:blipFill>
-                    <a:blip r:embed="rId70"/>
+                    <a:blip r:embed="rId71"/>
                     <a:stretch>
                       <a:fillRect/>
                     </a:stretch>
@@ -3684,7 +3739,7 @@
                     <pic:cNvPicPr/>
                   </pic:nvPicPr>
                   <pic:blipFill>
-                    <a:blip r:embed="rId71"/>
+                    <a:blip r:embed="rId72"/>
                     <a:stretch>
                       <a:fillRect/>
                     </a:stretch>
@@ -3726,7 +3781,7 @@
                     <pic:cNvPicPr/>
                   </pic:nvPicPr>
                   <pic:blipFill>
-                    <a:blip r:embed="rId72"/>
+                    <a:blip r:embed="rId73"/>
                     <a:stretch>
                       <a:fillRect/>
                     </a:stretch>
@@ -3772,7 +3827,7 @@
                     <pic:cNvPicPr/>
                   </pic:nvPicPr>
                   <pic:blipFill>
-                    <a:blip r:embed="rId73"/>
+                    <a:blip r:embed="rId74"/>
                     <a:stretch>
                       <a:fillRect/>
                     </a:stretch>
@@ -3814,7 +3869,7 @@
                     <pic:cNvPicPr/>
                   </pic:nvPicPr>
                   <pic:blipFill>
-                    <a:blip r:embed="rId74"/>
+                    <a:blip r:embed="rId75"/>
                     <a:stretch>
                       <a:fillRect/>
                     </a:stretch>
@@ -3848,6 +3903,9 @@
     </w:p>
     <w:p>
       <w:r>
+        <w:rPr>
+          <w:noProof/>
+        </w:rPr>
         <w:drawing>
           <wp:inline distT="0" distB="0" distL="0" distR="0" wp14:anchorId="32C82558" wp14:editId="523B75F0">
             <wp:extent cx="5731510" cy="5623560"/>
@@ -3864,7 +3922,7 @@
                     <pic:cNvPicPr/>
                   </pic:nvPicPr>
                   <pic:blipFill>
-                    <a:blip r:embed="rId75"/>
+                    <a:blip r:embed="rId76"/>
                     <a:stretch>
                       <a:fillRect/>
                     </a:stretch>
@@ -3887,6 +3945,9 @@
     </w:p>
     <w:p>
       <w:r>
+        <w:rPr>
+          <w:noProof/>
+        </w:rPr>
         <w:drawing>
           <wp:inline distT="0" distB="0" distL="0" distR="0" wp14:anchorId="52C8FBFA" wp14:editId="155AD48A">
             <wp:extent cx="5629276" cy="1882140"/>
@@ -3903,7 +3964,7 @@
                     <pic:cNvPicPr/>
                   </pic:nvPicPr>
                   <pic:blipFill>
-                    <a:blip r:embed="rId76"/>
+                    <a:blip r:embed="rId77"/>
                     <a:stretch>
                       <a:fillRect/>
                     </a:stretch>
@@ -3954,6 +4015,9 @@
     </w:p>
     <w:p>
       <w:r>
+        <w:rPr>
+          <w:noProof/>
+        </w:rPr>
         <w:drawing>
           <wp:inline distT="0" distB="0" distL="0" distR="0" wp14:anchorId="24F97476" wp14:editId="6627BBC2">
             <wp:extent cx="5731510" cy="2729230"/>
@@ -3970,7 +4034,7 @@
                     <pic:cNvPicPr/>
                   </pic:nvPicPr>
                   <pic:blipFill>
-                    <a:blip r:embed="rId77"/>
+                    <a:blip r:embed="rId78"/>
                     <a:stretch>
                       <a:fillRect/>
                     </a:stretch>
@@ -3993,6 +4057,9 @@
     </w:p>
     <w:p>
       <w:r>
+        <w:rPr>
+          <w:noProof/>
+        </w:rPr>
         <w:drawing>
           <wp:inline distT="0" distB="0" distL="0" distR="0" wp14:anchorId="230674E9" wp14:editId="1B13CE77">
             <wp:extent cx="5731510" cy="1214120"/>
@@ -4009,7 +4076,7 @@
                     <pic:cNvPicPr/>
                   </pic:nvPicPr>
                   <pic:blipFill>
-                    <a:blip r:embed="rId78"/>
+                    <a:blip r:embed="rId79"/>
                     <a:stretch>
                       <a:fillRect/>
                     </a:stretch>
@@ -4038,6 +4105,9 @@
     </w:p>
     <w:p>
       <w:r>
+        <w:rPr>
+          <w:noProof/>
+        </w:rPr>
         <w:drawing>
           <wp:inline distT="0" distB="0" distL="0" distR="0" wp14:anchorId="04015779" wp14:editId="428580C4">
             <wp:extent cx="5020376" cy="1638529"/>
@@ -4054,7 +4124,7 @@
                     <pic:cNvPicPr/>
                   </pic:nvPicPr>
                   <pic:blipFill>
-                    <a:blip r:embed="rId79"/>
+                    <a:blip r:embed="rId80"/>
                     <a:stretch>
                       <a:fillRect/>
                     </a:stretch>
@@ -4077,6 +4147,9 @@
     </w:p>
     <w:p>
       <w:r>
+        <w:rPr>
+          <w:noProof/>
+        </w:rPr>
         <w:lastRenderedPageBreak/>
         <w:drawing>
           <wp:inline distT="0" distB="0" distL="0" distR="0" wp14:anchorId="79DFAB0D" wp14:editId="282E6659">
@@ -4094,7 +4167,7 @@
                     <pic:cNvPicPr/>
                   </pic:nvPicPr>
                   <pic:blipFill>
-                    <a:blip r:embed="rId80"/>
+                    <a:blip r:embed="rId81"/>
                     <a:stretch>
                       <a:fillRect/>
                     </a:stretch>
@@ -4235,6 +4308,9 @@
     </w:p>
     <w:p>
       <w:r>
+        <w:rPr>
+          <w:noProof/>
+        </w:rPr>
         <w:drawing>
           <wp:inline distT="0" distB="0" distL="0" distR="0" wp14:anchorId="4D2E6E09" wp14:editId="61FDB90E">
             <wp:extent cx="3771265" cy="1439880"/>
@@ -4251,7 +4327,7 @@
                     <pic:cNvPicPr/>
                   </pic:nvPicPr>
                   <pic:blipFill>
-                    <a:blip r:embed="rId81"/>
+                    <a:blip r:embed="rId82"/>
                     <a:stretch>
                       <a:fillRect/>
                     </a:stretch>
@@ -4274,6 +4350,9 @@
     </w:p>
     <w:p>
       <w:r>
+        <w:rPr>
+          <w:noProof/>
+        </w:rPr>
         <w:drawing>
           <wp:inline distT="0" distB="0" distL="0" distR="0" wp14:anchorId="4B942839" wp14:editId="0DD801E7">
             <wp:extent cx="4324954" cy="2105319"/>
@@ -4290,7 +4369,7 @@
                     <pic:cNvPicPr/>
                   </pic:nvPicPr>
                   <pic:blipFill>
-                    <a:blip r:embed="rId82"/>
+                    <a:blip r:embed="rId83"/>
                     <a:stretch>
                       <a:fillRect/>
                     </a:stretch>
@@ -4313,6 +4392,9 @@
     </w:p>
     <w:p>
       <w:r>
+        <w:rPr>
+          <w:noProof/>
+        </w:rPr>
         <w:drawing>
           <wp:inline distT="0" distB="0" distL="0" distR="0" wp14:anchorId="4CE8446C" wp14:editId="1AA84C41">
             <wp:extent cx="5731510" cy="3023870"/>
@@ -4329,7 +4411,7 @@
                     <pic:cNvPicPr/>
                   </pic:nvPicPr>
                   <pic:blipFill>
-                    <a:blip r:embed="rId83"/>
+                    <a:blip r:embed="rId84"/>
                     <a:stretch>
                       <a:fillRect/>
                     </a:stretch>
@@ -4361,6 +4443,9 @@
     </w:p>
     <w:p>
       <w:r>
+        <w:rPr>
+          <w:noProof/>
+        </w:rPr>
         <w:drawing>
           <wp:inline distT="0" distB="0" distL="0" distR="0" wp14:anchorId="7592EB91" wp14:editId="4F92A457">
             <wp:extent cx="5731510" cy="1062990"/>
@@ -4377,7 +4462,7 @@
                     <pic:cNvPicPr/>
                   </pic:nvPicPr>
                   <pic:blipFill>
-                    <a:blip r:embed="rId84"/>
+                    <a:blip r:embed="rId85"/>
                     <a:stretch>
                       <a:fillRect/>
                     </a:stretch>
@@ -4400,6 +4485,9 @@
     </w:p>
     <w:p>
       <w:r>
+        <w:rPr>
+          <w:noProof/>
+        </w:rPr>
         <w:drawing>
           <wp:inline distT="0" distB="0" distL="0" distR="0" wp14:anchorId="5E0B4116" wp14:editId="178E485D">
             <wp:extent cx="5731510" cy="4252595"/>
@@ -4416,7 +4504,7 @@
                     <pic:cNvPicPr/>
                   </pic:nvPicPr>
                   <pic:blipFill>
-                    <a:blip r:embed="rId85"/>
+                    <a:blip r:embed="rId86"/>
                     <a:stretch>
                       <a:fillRect/>
                     </a:stretch>
@@ -4552,6 +4640,9 @@
     </w:p>
     <w:p>
       <w:r>
+        <w:rPr>
+          <w:noProof/>
+        </w:rPr>
         <w:drawing>
           <wp:inline distT="0" distB="0" distL="0" distR="0" wp14:anchorId="3022C87D" wp14:editId="18CFE348">
             <wp:extent cx="5731510" cy="3855720"/>
@@ -4568,7 +4659,7 @@
                     <pic:cNvPicPr/>
                   </pic:nvPicPr>
                   <pic:blipFill>
-                    <a:blip r:embed="rId86"/>
+                    <a:blip r:embed="rId87"/>
                     <a:stretch>
                       <a:fillRect/>
                     </a:stretch>
@@ -4591,6 +4682,9 @@
     </w:p>
     <w:p>
       <w:r>
+        <w:rPr>
+          <w:noProof/>
+        </w:rPr>
         <w:lastRenderedPageBreak/>
         <w:drawing>
           <wp:inline distT="0" distB="0" distL="0" distR="0" wp14:anchorId="03FB959D" wp14:editId="0D2D756D">
@@ -4608,7 +4702,7 @@
                     <pic:cNvPicPr/>
                   </pic:nvPicPr>
                   <pic:blipFill>
-                    <a:blip r:embed="rId87"/>
+                    <a:blip r:embed="rId88"/>
                     <a:stretch>
                       <a:fillRect/>
                     </a:stretch>
@@ -4631,6 +4725,9 @@
     </w:p>
     <w:p>
       <w:r>
+        <w:rPr>
+          <w:noProof/>
+        </w:rPr>
         <w:drawing>
           <wp:inline distT="0" distB="0" distL="0" distR="0" wp14:anchorId="7EBBAB5E" wp14:editId="6BDF32AE">
             <wp:extent cx="5731510" cy="2154555"/>
@@ -4647,7 +4744,7 @@
                     <pic:cNvPicPr/>
                   </pic:nvPicPr>
                   <pic:blipFill>
-                    <a:blip r:embed="rId88"/>
+                    <a:blip r:embed="rId89"/>
                     <a:stretch>
                       <a:fillRect/>
                     </a:stretch>
@@ -4702,6 +4799,9 @@
     </w:p>
     <w:p>
       <w:r>
+        <w:rPr>
+          <w:noProof/>
+        </w:rPr>
         <w:lastRenderedPageBreak/>
         <w:drawing>
           <wp:inline distT="0" distB="0" distL="0" distR="0" wp14:anchorId="3F4C0882" wp14:editId="2C2AF41E">
@@ -4719,7 +4819,7 @@
                     <pic:cNvPicPr/>
                   </pic:nvPicPr>
                   <pic:blipFill>
-                    <a:blip r:embed="rId89"/>
+                    <a:blip r:embed="rId90"/>
                     <a:stretch>
                       <a:fillRect/>
                     </a:stretch>
@@ -4742,6 +4842,9 @@
     </w:p>
     <w:p>
       <w:r>
+        <w:rPr>
+          <w:noProof/>
+        </w:rPr>
         <w:lastRenderedPageBreak/>
         <w:drawing>
           <wp:inline distT="0" distB="0" distL="0" distR="0" wp14:anchorId="790C9A76" wp14:editId="2ED32CAE">
@@ -4759,7 +4862,7 @@
                     <pic:cNvPicPr/>
                   </pic:nvPicPr>
                   <pic:blipFill>
-                    <a:blip r:embed="rId90"/>
+                    <a:blip r:embed="rId91"/>
                     <a:stretch>
                       <a:fillRect/>
                     </a:stretch>
@@ -4798,6 +4901,9 @@
     </w:p>
     <w:p>
       <w:r>
+        <w:rPr>
+          <w:noProof/>
+        </w:rPr>
         <w:drawing>
           <wp:inline distT="0" distB="0" distL="0" distR="0" wp14:anchorId="36D5C053" wp14:editId="7E265160">
             <wp:extent cx="5731510" cy="1617345"/>
@@ -4814,7 +4920,7 @@
                     <pic:cNvPicPr/>
                   </pic:nvPicPr>
                   <pic:blipFill>
-                    <a:blip r:embed="rId91"/>
+                    <a:blip r:embed="rId92"/>
                     <a:stretch>
                       <a:fillRect/>
                     </a:stretch>
@@ -4837,6 +4943,9 @@
     </w:p>
     <w:p>
       <w:r>
+        <w:rPr>
+          <w:noProof/>
+        </w:rPr>
         <w:lastRenderedPageBreak/>
         <w:drawing>
           <wp:inline distT="0" distB="0" distL="0" distR="0" wp14:anchorId="53C4C952" wp14:editId="6974CDF4">
@@ -4854,7 +4963,7 @@
                     <pic:cNvPicPr/>
                   </pic:nvPicPr>
                   <pic:blipFill>
-                    <a:blip r:embed="rId92"/>
+                    <a:blip r:embed="rId93"/>
                     <a:stretch>
                       <a:fillRect/>
                     </a:stretch>
@@ -4893,6 +5002,9 @@
     </w:p>
     <w:p>
       <w:r>
+        <w:rPr>
+          <w:noProof/>
+        </w:rPr>
         <w:drawing>
           <wp:inline distT="0" distB="0" distL="0" distR="0" wp14:anchorId="14AB494D" wp14:editId="209E8908">
             <wp:extent cx="5731510" cy="2325370"/>
@@ -4909,7 +5021,7 @@
                     <pic:cNvPicPr/>
                   </pic:nvPicPr>
                   <pic:blipFill>
-                    <a:blip r:embed="rId93"/>
+                    <a:blip r:embed="rId94"/>
                     <a:stretch>
                       <a:fillRect/>
                     </a:stretch>
@@ -4932,6 +5044,9 @@
     </w:p>
     <w:p>
       <w:r>
+        <w:rPr>
+          <w:noProof/>
+        </w:rPr>
         <w:lastRenderedPageBreak/>
         <w:drawing>
           <wp:inline distT="0" distB="0" distL="0" distR="0" wp14:anchorId="2B6E53EC" wp14:editId="69A3C3F4">
@@ -4949,7 +5064,7 @@
                     <pic:cNvPicPr/>
                   </pic:nvPicPr>
                   <pic:blipFill>
-                    <a:blip r:embed="rId94"/>
+                    <a:blip r:embed="rId95"/>
                     <a:stretch>
                       <a:fillRect/>
                     </a:stretch>
@@ -4988,6 +5103,9 @@
     </w:p>
     <w:p>
       <w:r>
+        <w:rPr>
+          <w:noProof/>
+        </w:rPr>
         <w:drawing>
           <wp:inline distT="0" distB="0" distL="0" distR="0" wp14:anchorId="64F52971" wp14:editId="25F7E17F">
             <wp:extent cx="5731510" cy="2950210"/>
@@ -5004,7 +5122,7 @@
                     <pic:cNvPicPr/>
                   </pic:nvPicPr>
                   <pic:blipFill>
-                    <a:blip r:embed="rId95"/>
+                    <a:blip r:embed="rId96"/>
                     <a:stretch>
                       <a:fillRect/>
                     </a:stretch>
@@ -5027,6 +5145,9 @@
     </w:p>
     <w:p>
       <w:r>
+        <w:rPr>
+          <w:noProof/>
+        </w:rPr>
         <w:lastRenderedPageBreak/>
         <w:drawing>
           <wp:inline distT="0" distB="0" distL="0" distR="0" wp14:anchorId="41B846D6" wp14:editId="368A6BA9">
@@ -5044,7 +5165,7 @@
                     <pic:cNvPicPr/>
                   </pic:nvPicPr>
                   <pic:blipFill>
-                    <a:blip r:embed="rId96"/>
+                    <a:blip r:embed="rId97"/>
                     <a:stretch>
                       <a:fillRect/>
                     </a:stretch>
@@ -5084,6 +5205,9 @@
     </w:p>
     <w:p>
       <w:r>
+        <w:rPr>
+          <w:noProof/>
+        </w:rPr>
         <w:drawing>
           <wp:inline distT="0" distB="0" distL="0" distR="0" wp14:anchorId="4C58A721" wp14:editId="2117438C">
             <wp:extent cx="5731510" cy="4543425"/>
@@ -5100,7 +5224,7 @@
                     <pic:cNvPicPr/>
                   </pic:nvPicPr>
                   <pic:blipFill>
-                    <a:blip r:embed="rId97"/>
+                    <a:blip r:embed="rId98"/>
                     <a:stretch>
                       <a:fillRect/>
                     </a:stretch>
@@ -5126,6 +5250,9 @@
     </w:p>
     <w:p>
       <w:r>
+        <w:rPr>
+          <w:noProof/>
+        </w:rPr>
         <w:lastRenderedPageBreak/>
         <w:drawing>
           <wp:inline distT="0" distB="0" distL="0" distR="0" wp14:anchorId="25E25858" wp14:editId="215D1798">
@@ -5143,7 +5270,7 @@
                     <pic:cNvPicPr/>
                   </pic:nvPicPr>
                   <pic:blipFill>
-                    <a:blip r:embed="rId98"/>
+                    <a:blip r:embed="rId99"/>
                     <a:stretch>
                       <a:fillRect/>
                     </a:stretch>
@@ -5191,6 +5318,9 @@
     </w:p>
     <w:p>
       <w:r>
+        <w:rPr>
+          <w:noProof/>
+        </w:rPr>
         <w:drawing>
           <wp:inline distT="0" distB="0" distL="0" distR="0" wp14:anchorId="31B99B6A" wp14:editId="1CC00FE2">
             <wp:extent cx="5731510" cy="3602990"/>
@@ -5207,7 +5337,7 @@
                     <pic:cNvPicPr/>
                   </pic:nvPicPr>
                   <pic:blipFill>
-                    <a:blip r:embed="rId99"/>
+                    <a:blip r:embed="rId100"/>
                     <a:stretch>
                       <a:fillRect/>
                     </a:stretch>
@@ -5230,6 +5360,9 @@
     </w:p>
     <w:p>
       <w:r>
+        <w:rPr>
+          <w:noProof/>
+        </w:rPr>
         <w:lastRenderedPageBreak/>
         <w:drawing>
           <wp:inline distT="0" distB="0" distL="0" distR="0" wp14:anchorId="2E43231D" wp14:editId="60A6CE40">
@@ -5247,7 +5380,7 @@
                     <pic:cNvPicPr/>
                   </pic:nvPicPr>
                   <pic:blipFill>
-                    <a:blip r:embed="rId100"/>
+                    <a:blip r:embed="rId101"/>
                     <a:stretch>
                       <a:fillRect/>
                     </a:stretch>
@@ -5272,7 +5405,7 @@
     <w:p/>
     <w:p/>
     <w:sectPr>
-      <w:footerReference w:type="default" r:id="rId101"/>
+      <w:footerReference w:type="default" r:id="rId102"/>
       <w:pgSz w:w="11906" w:h="16838"/>
       <w:pgMar w:top="1440" w:right="1440" w:bottom="1440" w:left="1440" w:header="709" w:footer="709" w:gutter="0"/>
       <w:pgBorders w:offsetFrom="page">

</xml_diff>